<commit_message>
Fix template list formatting with separate L1/L2/L3 styles
Replace single List Paragraph style with three dedicated styles
(L1: Dot points, L2: Dot points, L3: Dot points) for numbered,
lettered, and bullet levels respectively. Fix inconsistent numPr
assignments and rework Part A instruction text for clarity.

Co-Authored-By: Claude Opus 4.6 <noreply@anthropic.com>
</commit_message>
<xml_diff>
--- a/DCCEEW_Briefing_OutputTemplate.docx
+++ b/DCCEEW_Briefing_OutputTemplate.docx
@@ -13,6 +13,89 @@
       <w:r>
         <w:rPr>
           <w:rFonts w:ascii="Aptos SemiBold" w:hAnsi="Aptos SemiBold"/>
+          <w:noProof/>
+          <w:color w:val="197C7D"/>
+        </w:rPr>
+        <w:drawing>
+          <wp:anchor distT="0" distB="0" distL="114300" distR="114300" simplePos="0" relativeHeight="251658240" behindDoc="0" locked="0" layoutInCell="1" allowOverlap="1" wp14:anchorId="39D65DFC" wp14:editId="2914A786">
+            <wp:simplePos x="0" y="0"/>
+            <wp:positionH relativeFrom="column">
+              <wp:posOffset>-148590</wp:posOffset>
+            </wp:positionH>
+            <wp:positionV relativeFrom="paragraph">
+              <wp:posOffset>-431800</wp:posOffset>
+            </wp:positionV>
+            <wp:extent cx="3133725" cy="885825"/>
+            <wp:effectExtent l="0" t="0" r="0" b="0"/>
+            <wp:wrapNone/>
+            <wp:docPr id="898783369" name="Graphic 1"/>
+            <wp:cNvGraphicFramePr>
+              <a:graphicFrameLocks xmlns:a="http://schemas.openxmlformats.org/drawingml/2006/main" noChangeAspect="1"/>
+            </wp:cNvGraphicFramePr>
+            <a:graphic xmlns:a="http://schemas.openxmlformats.org/drawingml/2006/main">
+              <a:graphicData uri="http://schemas.openxmlformats.org/drawingml/2006/picture">
+                <pic:pic xmlns:pic="http://schemas.openxmlformats.org/drawingml/2006/picture">
+                  <pic:nvPicPr>
+                    <pic:cNvPr id="898783369" name="Graphic 898783369"/>
+                    <pic:cNvPicPr/>
+                  </pic:nvPicPr>
+                  <pic:blipFill>
+                    <a:blip r:embed="rId8">
+                      <a:extLst>
+                        <a:ext uri="{96DAC541-7B7A-43D3-8B79-37D633B846F1}">
+                          <asvg:svgBlip xmlns:asvg="http://schemas.microsoft.com/office/drawing/2016/SVG/main" r:embed="rId9"/>
+                        </a:ext>
+                      </a:extLst>
+                    </a:blip>
+                    <a:stretch>
+                      <a:fillRect/>
+                    </a:stretch>
+                  </pic:blipFill>
+                  <pic:spPr>
+                    <a:xfrm>
+                      <a:off x="0" y="0"/>
+                      <a:ext cx="3133725" cy="885825"/>
+                    </a:xfrm>
+                    <a:prstGeom prst="rect">
+                      <a:avLst/>
+                    </a:prstGeom>
+                  </pic:spPr>
+                </pic:pic>
+              </a:graphicData>
+            </a:graphic>
+          </wp:anchor>
+        </w:drawing>
+      </w:r>
+    </w:p>
+    <w:p>
+      <w:pPr>
+        <w:pStyle w:val="SmallText"/>
+        <w:rPr>
+          <w:rFonts w:ascii="Aptos SemiBold" w:hAnsi="Aptos SemiBold"/>
+          <w:color w:val="197C7D"/>
+        </w:rPr>
+      </w:pPr>
+    </w:p>
+    <w:p>
+      <w:pPr>
+        <w:pStyle w:val="SmallText"/>
+        <w:rPr>
+          <w:rFonts w:ascii="Aptos SemiBold" w:hAnsi="Aptos SemiBold"/>
+          <w:color w:val="197C7D"/>
+        </w:rPr>
+      </w:pPr>
+    </w:p>
+    <w:p>
+      <w:pPr>
+        <w:pStyle w:val="SmallText"/>
+        <w:rPr>
+          <w:rFonts w:ascii="Aptos SemiBold" w:hAnsi="Aptos SemiBold"/>
+          <w:color w:val="197C7D"/>
+        </w:rPr>
+      </w:pPr>
+      <w:r>
+        <w:rPr>
+          <w:rFonts w:ascii="Aptos SemiBold" w:hAnsi="Aptos SemiBold"/>
           <w:color w:val="197C7D"/>
         </w:rPr>
         <w:t>Digital Enablement and Transformation</w:t>
@@ -31,13 +114,7 @@
         <w:pStyle w:val="Supertitle"/>
       </w:pPr>
       <w:r>
-        <w:t>I</w:t>
-      </w:r>
-      <w:r>
-        <w:t>ntelligence briefing</w:t>
-      </w:r>
-      <w:r>
-        <w:t xml:space="preserve">: </w:t>
+        <w:t xml:space="preserve">Intelligence briefing: </w:t>
       </w:r>
     </w:p>
     <w:p>
@@ -63,13 +140,13 @@
         <w:tblLook w:val="04A0" w:firstRow="1" w:lastRow="0" w:firstColumn="1" w:lastColumn="0" w:noHBand="0" w:noVBand="1"/>
       </w:tblPr>
       <w:tblGrid>
-        <w:gridCol w:w="1701"/>
-        <w:gridCol w:w="7927"/>
+        <w:gridCol w:w="1843"/>
+        <w:gridCol w:w="7785"/>
       </w:tblGrid>
       <w:tr>
         <w:tc>
           <w:tcPr>
-            <w:tcW w:w="1701" w:type="dxa"/>
+            <w:tcW w:w="1843" w:type="dxa"/>
           </w:tcPr>
           <w:p>
             <w:pPr>
@@ -88,7 +165,7 @@
         </w:tc>
         <w:tc>
           <w:tcPr>
-            <w:tcW w:w="7927" w:type="dxa"/>
+            <w:tcW w:w="7785" w:type="dxa"/>
           </w:tcPr>
           <w:p>
             <w:pPr>
@@ -103,7 +180,7 @@
       <w:tr>
         <w:tc>
           <w:tcPr>
-            <w:tcW w:w="1701" w:type="dxa"/>
+            <w:tcW w:w="1843" w:type="dxa"/>
           </w:tcPr>
           <w:p>
             <w:pPr>
@@ -122,7 +199,7 @@
         </w:tc>
         <w:tc>
           <w:tcPr>
-            <w:tcW w:w="7927" w:type="dxa"/>
+            <w:tcW w:w="7785" w:type="dxa"/>
           </w:tcPr>
           <w:p>
             <w:pPr>
@@ -137,7 +214,7 @@
       <w:tr>
         <w:tc>
           <w:tcPr>
-            <w:tcW w:w="1701" w:type="dxa"/>
+            <w:tcW w:w="1843" w:type="dxa"/>
           </w:tcPr>
           <w:p>
             <w:pPr>
@@ -156,7 +233,7 @@
         </w:tc>
         <w:tc>
           <w:tcPr>
-            <w:tcW w:w="7927" w:type="dxa"/>
+            <w:tcW w:w="7785" w:type="dxa"/>
           </w:tcPr>
           <w:p>
             <w:pPr>
@@ -171,7 +248,7 @@
       <w:tr>
         <w:tc>
           <w:tcPr>
-            <w:tcW w:w="1701" w:type="dxa"/>
+            <w:tcW w:w="1843" w:type="dxa"/>
           </w:tcPr>
           <w:p>
             <w:pPr>
@@ -190,7 +267,7 @@
         </w:tc>
         <w:tc>
           <w:tcPr>
-            <w:tcW w:w="7927" w:type="dxa"/>
+            <w:tcW w:w="7785" w:type="dxa"/>
           </w:tcPr>
           <w:p>
             <w:pPr>
@@ -205,7 +282,7 @@
       <w:tr>
         <w:tc>
           <w:tcPr>
-            <w:tcW w:w="1701" w:type="dxa"/>
+            <w:tcW w:w="1843" w:type="dxa"/>
           </w:tcPr>
           <w:p>
             <w:pPr>
@@ -224,7 +301,7 @@
         </w:tc>
         <w:tc>
           <w:tcPr>
-            <w:tcW w:w="7927" w:type="dxa"/>
+            <w:tcW w:w="7785" w:type="dxa"/>
           </w:tcPr>
           <w:p>
             <w:pPr>
@@ -239,7 +316,7 @@
       <w:tr>
         <w:tc>
           <w:tcPr>
-            <w:tcW w:w="1701" w:type="dxa"/>
+            <w:tcW w:w="1843" w:type="dxa"/>
           </w:tcPr>
           <w:p>
             <w:pPr>
@@ -252,20 +329,32 @@
               <w:rPr>
                 <w:rFonts w:ascii="Aptos SemiBold" w:hAnsi="Aptos SemiBold"/>
               </w:rPr>
-              <w:t>Prepared by</w:t>
+              <w:t>Author</w:t>
             </w:r>
           </w:p>
         </w:tc>
         <w:tc>
           <w:tcPr>
-            <w:tcW w:w="7927" w:type="dxa"/>
+            <w:tcW w:w="7785" w:type="dxa"/>
           </w:tcPr>
           <w:p>
             <w:pPr>
               <w:pStyle w:val="TableText"/>
             </w:pPr>
             <w:r>
-              <w:t>[Name, branch]</w:t>
+              <w:t>[Name,</w:t>
+            </w:r>
+            <w:r>
+              <w:t xml:space="preserve"> Section,</w:t>
+            </w:r>
+            <w:r>
+              <w:t xml:space="preserve"> </w:t>
+            </w:r>
+            <w:r>
+              <w:t>B</w:t>
+            </w:r>
+            <w:r>
+              <w:t>ranch]</w:t>
             </w:r>
           </w:p>
         </w:tc>
@@ -273,7 +362,53 @@
       <w:tr>
         <w:tc>
           <w:tcPr>
-            <w:tcW w:w="1701" w:type="dxa"/>
+            <w:tcW w:w="1843" w:type="dxa"/>
+          </w:tcPr>
+          <w:p>
+            <w:pPr>
+              <w:pStyle w:val="TableText"/>
+              <w:rPr>
+                <w:rFonts w:ascii="Aptos SemiBold" w:hAnsi="Aptos SemiBold"/>
+              </w:rPr>
+            </w:pPr>
+            <w:r>
+              <w:rPr>
+                <w:rFonts w:ascii="Aptos SemiBold" w:hAnsi="Aptos SemiBold"/>
+              </w:rPr>
+              <w:t>Responsible officer</w:t>
+            </w:r>
+          </w:p>
+        </w:tc>
+        <w:tc>
+          <w:tcPr>
+            <w:tcW w:w="7785" w:type="dxa"/>
+          </w:tcPr>
+          <w:p>
+            <w:pPr>
+              <w:pStyle w:val="TableText"/>
+            </w:pPr>
+            <w:r>
+              <w:t>[Name,</w:t>
+            </w:r>
+            <w:r>
+              <w:t xml:space="preserve"> Section,</w:t>
+            </w:r>
+            <w:r>
+              <w:t xml:space="preserve"> </w:t>
+            </w:r>
+            <w:r>
+              <w:t>B</w:t>
+            </w:r>
+            <w:r>
+              <w:t>ranch]</w:t>
+            </w:r>
+          </w:p>
+        </w:tc>
+      </w:tr>
+      <w:tr>
+        <w:tc>
+          <w:tcPr>
+            <w:tcW w:w="1843" w:type="dxa"/>
           </w:tcPr>
           <w:p>
             <w:pPr>
@@ -293,7 +428,7 @@
         </w:tc>
         <w:tc>
           <w:tcPr>
-            <w:tcW w:w="7927" w:type="dxa"/>
+            <w:tcW w:w="7785" w:type="dxa"/>
           </w:tcPr>
           <w:p>
             <w:pPr>
@@ -306,7 +441,11 @@
         </w:tc>
       </w:tr>
     </w:tbl>
-    <w:p/>
+    <w:p>
+      <w:pPr>
+        <w:spacing w:after="0"/>
+      </w:pPr>
+    </w:p>
     <w:tbl>
       <w:tblPr>
         <w:tblW w:w="9638" w:type="dxa"/>
@@ -324,12 +463,6 @@
         <w:gridCol w:w="9638"/>
       </w:tblGrid>
       <w:tr>
-        <w:tblPrEx>
-          <w:tblCellMar>
-            <w:top w:w="0" w:type="dxa"/>
-            <w:bottom w:w="0" w:type="dxa"/>
-          </w:tblCellMar>
-        </w:tblPrEx>
         <w:tc>
           <w:tcPr>
             <w:tcW w:w="9638" w:type="dxa"/>
@@ -339,10 +472,16 @@
             <w:pPr>
               <w:pStyle w:val="SmallText"/>
               <w:spacing w:before="50" w:after="50"/>
+              <w:rPr>
+                <w:sz w:val="16"/>
+                <w:szCs w:val="16"/>
+              </w:rPr>
             </w:pPr>
             <w:r>
               <w:rPr>
                 <w:rFonts w:ascii="Aptos SemiBold" w:hAnsi="Aptos SemiBold"/>
+                <w:sz w:val="16"/>
+                <w:szCs w:val="16"/>
               </w:rPr>
               <w:t>Use of artificial intelligence (AI)</w:t>
             </w:r>
@@ -350,12 +489,6 @@
         </w:tc>
       </w:tr>
       <w:tr>
-        <w:tblPrEx>
-          <w:tblCellMar>
-            <w:top w:w="0" w:type="dxa"/>
-            <w:bottom w:w="0" w:type="dxa"/>
-          </w:tblCellMar>
-        </w:tblPrEx>
         <w:tc>
           <w:tcPr>
             <w:tcW w:w="9638" w:type="dxa"/>
@@ -364,62 +497,786 @@
             <w:pPr>
               <w:pStyle w:val="SmallText"/>
               <w:spacing w:before="50" w:after="50"/>
+              <w:rPr>
+                <w:sz w:val="16"/>
+                <w:szCs w:val="16"/>
+              </w:rPr>
             </w:pPr>
             <w:r>
-              <w:t xml:space="preserve">This document was prepared using generative </w:t>
+              <w:rPr>
+                <w:sz w:val="16"/>
+                <w:szCs w:val="16"/>
+              </w:rPr>
+              <w:t>This document was prepared using generative artificial intelligence (AI) tools. All content has been reviewed and approved by the person named in ‘Prepared by’ as well as the named responsible officer. The author and responsible officer are accountable for accuracy and completeness.</w:t>
             </w:r>
             <w:r>
-              <w:t>artificial intelligence (</w:t>
-            </w:r>
-            <w:r>
-              <w:t>AI</w:t>
-            </w:r>
-            <w:r>
-              <w:t>)</w:t>
-            </w:r>
-            <w:r>
-              <w:t xml:space="preserve"> tools. All content has been reviewed and approved by the </w:t>
-            </w:r>
-            <w:r>
-              <w:t xml:space="preserve">person named in ‘Prepared by’ as well as the named </w:t>
-            </w:r>
-            <w:r>
-              <w:t>responsible officer</w:t>
-            </w:r>
-            <w:r>
-              <w:t>. The author and responsible officer</w:t>
-            </w:r>
-            <w:r>
-              <w:t xml:space="preserve"> </w:t>
-            </w:r>
-            <w:r>
-              <w:t>are</w:t>
-            </w:r>
-            <w:r>
-              <w:t xml:space="preserve"> accountabl</w:t>
-            </w:r>
-            <w:r>
-              <w:t>e</w:t>
-            </w:r>
-            <w:r>
-              <w:t xml:space="preserve"> for accuracy and completeness.</w:t>
-            </w:r>
-            <w:r>
-              <w:t xml:space="preserve"> For critical decisions, r</w:t>
-            </w:r>
-            <w:r>
-              <w:t>eaders are encouraged to verify c</w:t>
-            </w:r>
-            <w:r>
-              <w:t xml:space="preserve">ontent </w:t>
-            </w:r>
-            <w:r>
-              <w:t>against original sources.</w:t>
+              <w:rPr>
+                <w:sz w:val="16"/>
+                <w:szCs w:val="16"/>
+              </w:rPr>
+              <w:t xml:space="preserve"> For critical decisions, readers are encouraged to verify content against original sources.</w:t>
             </w:r>
           </w:p>
         </w:tc>
       </w:tr>
     </w:tbl>
+    <w:p>
+      <w:pPr>
+        <w:pStyle w:val="Heading3"/>
+      </w:pPr>
+      <w:r>
+        <w:t>Contents</w:t>
+      </w:r>
+    </w:p>
+    <w:p>
+      <w:pPr>
+        <w:pStyle w:val="TOC1"/>
+        <w:tabs>
+          <w:tab w:val="right" w:leader="dot" w:pos="9628"/>
+        </w:tabs>
+        <w:rPr>
+          <w:rFonts w:asciiTheme="minorHAnsi" w:eastAsiaTheme="minorEastAsia" w:hAnsiTheme="minorHAnsi" w:cstheme="minorBidi"/>
+          <w:noProof/>
+          <w:color w:val="auto"/>
+          <w:kern w:val="2"/>
+          <w:sz w:val="24"/>
+          <w:szCs w:val="24"/>
+          <w14:ligatures w14:val="standardContextual"/>
+        </w:rPr>
+      </w:pPr>
+      <w:r>
+        <w:fldChar w:fldCharType="begin"/>
+      </w:r>
+      <w:r>
+        <w:instrText xml:space="preserve"> TOC \o "1-2" \h \z \u </w:instrText>
+      </w:r>
+      <w:r>
+        <w:fldChar w:fldCharType="separate"/>
+      </w:r>
+      <w:hyperlink w:anchor="_Toc223271477" w:history="1">
+        <w:r>
+          <w:rPr>
+            <w:rStyle w:val="Hyperlink"/>
+            <w:noProof/>
+          </w:rPr>
+          <w:t>Part A:Executive briefing</w:t>
+        </w:r>
+        <w:r>
+          <w:rPr>
+            <w:noProof/>
+            <w:webHidden/>
+          </w:rPr>
+          <w:tab/>
+        </w:r>
+        <w:r>
+          <w:rPr>
+            <w:noProof/>
+            <w:webHidden/>
+          </w:rPr>
+          <w:fldChar w:fldCharType="begin"/>
+        </w:r>
+        <w:r>
+          <w:rPr>
+            <w:noProof/>
+            <w:webHidden/>
+          </w:rPr>
+          <w:instrText xml:space="preserve"> PAGEREF _Toc223271477 \h </w:instrText>
+        </w:r>
+        <w:r>
+          <w:rPr>
+            <w:noProof/>
+            <w:webHidden/>
+          </w:rPr>
+        </w:r>
+        <w:r>
+          <w:rPr>
+            <w:noProof/>
+            <w:webHidden/>
+          </w:rPr>
+          <w:fldChar w:fldCharType="separate"/>
+        </w:r>
+        <w:r>
+          <w:rPr>
+            <w:noProof/>
+            <w:webHidden/>
+          </w:rPr>
+          <w:t>2</w:t>
+        </w:r>
+        <w:r>
+          <w:rPr>
+            <w:noProof/>
+            <w:webHidden/>
+          </w:rPr>
+          <w:fldChar w:fldCharType="end"/>
+        </w:r>
+      </w:hyperlink>
+    </w:p>
+    <w:p>
+      <w:pPr>
+        <w:pStyle w:val="TOC2"/>
+        <w:tabs>
+          <w:tab w:val="right" w:leader="dot" w:pos="9628"/>
+        </w:tabs>
+        <w:rPr>
+          <w:rFonts w:eastAsiaTheme="minorEastAsia" w:cstheme="minorBidi"/>
+          <w:noProof/>
+          <w:color w:val="auto"/>
+          <w:kern w:val="2"/>
+          <w:sz w:val="24"/>
+          <w:szCs w:val="24"/>
+          <w14:ligatures w14:val="standardContextual"/>
+        </w:rPr>
+      </w:pPr>
+      <w:hyperlink w:anchor="_Toc223271478" w:history="1">
+        <w:r>
+          <w:rPr>
+            <w:rStyle w:val="Hyperlink"/>
+            <w:noProof/>
+          </w:rPr>
+          <w:t>Hearing significance</w:t>
+        </w:r>
+        <w:r>
+          <w:rPr>
+            <w:noProof/>
+            <w:webHidden/>
+          </w:rPr>
+          <w:tab/>
+        </w:r>
+        <w:r>
+          <w:rPr>
+            <w:noProof/>
+            <w:webHidden/>
+          </w:rPr>
+          <w:fldChar w:fldCharType="begin"/>
+        </w:r>
+        <w:r>
+          <w:rPr>
+            <w:noProof/>
+            <w:webHidden/>
+          </w:rPr>
+          <w:instrText xml:space="preserve"> PAGEREF _Toc223271478 \h </w:instrText>
+        </w:r>
+        <w:r>
+          <w:rPr>
+            <w:noProof/>
+            <w:webHidden/>
+          </w:rPr>
+        </w:r>
+        <w:r>
+          <w:rPr>
+            <w:noProof/>
+            <w:webHidden/>
+          </w:rPr>
+          <w:fldChar w:fldCharType="separate"/>
+        </w:r>
+        <w:r>
+          <w:rPr>
+            <w:noProof/>
+            <w:webHidden/>
+          </w:rPr>
+          <w:t>2</w:t>
+        </w:r>
+        <w:r>
+          <w:rPr>
+            <w:noProof/>
+            <w:webHidden/>
+          </w:rPr>
+          <w:fldChar w:fldCharType="end"/>
+        </w:r>
+      </w:hyperlink>
+    </w:p>
+    <w:p>
+      <w:pPr>
+        <w:pStyle w:val="TOC2"/>
+        <w:tabs>
+          <w:tab w:val="right" w:leader="dot" w:pos="9628"/>
+        </w:tabs>
+        <w:rPr>
+          <w:rFonts w:eastAsiaTheme="minorEastAsia" w:cstheme="minorBidi"/>
+          <w:noProof/>
+          <w:color w:val="auto"/>
+          <w:kern w:val="2"/>
+          <w:sz w:val="24"/>
+          <w:szCs w:val="24"/>
+          <w14:ligatures w14:val="standardContextual"/>
+        </w:rPr>
+      </w:pPr>
+      <w:hyperlink w:anchor="_Toc223271479" w:history="1">
+        <w:r>
+          <w:rPr>
+            <w:rStyle w:val="Hyperlink"/>
+            <w:noProof/>
+          </w:rPr>
+          <w:t>Priority flags</w:t>
+        </w:r>
+        <w:r>
+          <w:rPr>
+            <w:noProof/>
+            <w:webHidden/>
+          </w:rPr>
+          <w:tab/>
+        </w:r>
+        <w:r>
+          <w:rPr>
+            <w:noProof/>
+            <w:webHidden/>
+          </w:rPr>
+          <w:fldChar w:fldCharType="begin"/>
+        </w:r>
+        <w:r>
+          <w:rPr>
+            <w:noProof/>
+            <w:webHidden/>
+          </w:rPr>
+          <w:instrText xml:space="preserve"> PAGEREF _Toc223271479 \h </w:instrText>
+        </w:r>
+        <w:r>
+          <w:rPr>
+            <w:noProof/>
+            <w:webHidden/>
+          </w:rPr>
+        </w:r>
+        <w:r>
+          <w:rPr>
+            <w:noProof/>
+            <w:webHidden/>
+          </w:rPr>
+          <w:fldChar w:fldCharType="separate"/>
+        </w:r>
+        <w:r>
+          <w:rPr>
+            <w:noProof/>
+            <w:webHidden/>
+          </w:rPr>
+          <w:t>2</w:t>
+        </w:r>
+        <w:r>
+          <w:rPr>
+            <w:noProof/>
+            <w:webHidden/>
+          </w:rPr>
+          <w:fldChar w:fldCharType="end"/>
+        </w:r>
+      </w:hyperlink>
+    </w:p>
+    <w:p>
+      <w:pPr>
+        <w:pStyle w:val="TOC2"/>
+        <w:tabs>
+          <w:tab w:val="right" w:leader="dot" w:pos="9628"/>
+        </w:tabs>
+        <w:rPr>
+          <w:rFonts w:eastAsiaTheme="minorEastAsia" w:cstheme="minorBidi"/>
+          <w:noProof/>
+          <w:color w:val="auto"/>
+          <w:kern w:val="2"/>
+          <w:sz w:val="24"/>
+          <w:szCs w:val="24"/>
+          <w14:ligatures w14:val="standardContextual"/>
+        </w:rPr>
+      </w:pPr>
+      <w:hyperlink w:anchor="_Toc223271480" w:history="1">
+        <w:r>
+          <w:rPr>
+            <w:rStyle w:val="Hyperlink"/>
+            <w:noProof/>
+          </w:rPr>
+          <w:t>Political temperature</w:t>
+        </w:r>
+        <w:r>
+          <w:rPr>
+            <w:noProof/>
+            <w:webHidden/>
+          </w:rPr>
+          <w:tab/>
+        </w:r>
+        <w:r>
+          <w:rPr>
+            <w:noProof/>
+            <w:webHidden/>
+          </w:rPr>
+          <w:fldChar w:fldCharType="begin"/>
+        </w:r>
+        <w:r>
+          <w:rPr>
+            <w:noProof/>
+            <w:webHidden/>
+          </w:rPr>
+          <w:instrText xml:space="preserve"> PAGEREF _Toc223271480 \h </w:instrText>
+        </w:r>
+        <w:r>
+          <w:rPr>
+            <w:noProof/>
+            <w:webHidden/>
+          </w:rPr>
+        </w:r>
+        <w:r>
+          <w:rPr>
+            <w:noProof/>
+            <w:webHidden/>
+          </w:rPr>
+          <w:fldChar w:fldCharType="separate"/>
+        </w:r>
+        <w:r>
+          <w:rPr>
+            <w:noProof/>
+            <w:webHidden/>
+          </w:rPr>
+          <w:t>2</w:t>
+        </w:r>
+        <w:r>
+          <w:rPr>
+            <w:noProof/>
+            <w:webHidden/>
+          </w:rPr>
+          <w:fldChar w:fldCharType="end"/>
+        </w:r>
+      </w:hyperlink>
+    </w:p>
+    <w:p>
+      <w:pPr>
+        <w:pStyle w:val="TOC2"/>
+        <w:tabs>
+          <w:tab w:val="right" w:leader="dot" w:pos="9628"/>
+        </w:tabs>
+        <w:rPr>
+          <w:rFonts w:eastAsiaTheme="minorEastAsia" w:cstheme="minorBidi"/>
+          <w:noProof/>
+          <w:color w:val="auto"/>
+          <w:kern w:val="2"/>
+          <w:sz w:val="24"/>
+          <w:szCs w:val="24"/>
+          <w14:ligatures w14:val="standardContextual"/>
+        </w:rPr>
+      </w:pPr>
+      <w:hyperlink w:anchor="_Toc223271481" w:history="1">
+        <w:r>
+          <w:rPr>
+            <w:rStyle w:val="Hyperlink"/>
+            <w:noProof/>
+          </w:rPr>
+          <w:t>Forward look</w:t>
+        </w:r>
+        <w:r>
+          <w:rPr>
+            <w:noProof/>
+            <w:webHidden/>
+          </w:rPr>
+          <w:tab/>
+        </w:r>
+        <w:r>
+          <w:rPr>
+            <w:noProof/>
+            <w:webHidden/>
+          </w:rPr>
+          <w:fldChar w:fldCharType="begin"/>
+        </w:r>
+        <w:r>
+          <w:rPr>
+            <w:noProof/>
+            <w:webHidden/>
+          </w:rPr>
+          <w:instrText xml:space="preserve"> PAGEREF _Toc223271481 \h </w:instrText>
+        </w:r>
+        <w:r>
+          <w:rPr>
+            <w:noProof/>
+            <w:webHidden/>
+          </w:rPr>
+        </w:r>
+        <w:r>
+          <w:rPr>
+            <w:noProof/>
+            <w:webHidden/>
+          </w:rPr>
+          <w:fldChar w:fldCharType="separate"/>
+        </w:r>
+        <w:r>
+          <w:rPr>
+            <w:noProof/>
+            <w:webHidden/>
+          </w:rPr>
+          <w:t>2</w:t>
+        </w:r>
+        <w:r>
+          <w:rPr>
+            <w:noProof/>
+            <w:webHidden/>
+          </w:rPr>
+          <w:fldChar w:fldCharType="end"/>
+        </w:r>
+      </w:hyperlink>
+    </w:p>
+    <w:p>
+      <w:pPr>
+        <w:pStyle w:val="TOC1"/>
+        <w:tabs>
+          <w:tab w:val="right" w:leader="dot" w:pos="9628"/>
+        </w:tabs>
+        <w:rPr>
+          <w:rFonts w:asciiTheme="minorHAnsi" w:eastAsiaTheme="minorEastAsia" w:hAnsiTheme="minorHAnsi" w:cstheme="minorBidi"/>
+          <w:noProof/>
+          <w:color w:val="auto"/>
+          <w:kern w:val="2"/>
+          <w:sz w:val="24"/>
+          <w:szCs w:val="24"/>
+          <w14:ligatures w14:val="standardContextual"/>
+        </w:rPr>
+      </w:pPr>
+      <w:hyperlink w:anchor="_Toc223271482" w:history="1">
+        <w:r>
+          <w:rPr>
+            <w:rStyle w:val="Hyperlink"/>
+            <w:noProof/>
+          </w:rPr>
+          <w:t>Part B:Section briefings</w:t>
+        </w:r>
+        <w:r>
+          <w:rPr>
+            <w:noProof/>
+            <w:webHidden/>
+          </w:rPr>
+          <w:tab/>
+        </w:r>
+        <w:r>
+          <w:rPr>
+            <w:noProof/>
+            <w:webHidden/>
+          </w:rPr>
+          <w:fldChar w:fldCharType="begin"/>
+        </w:r>
+        <w:r>
+          <w:rPr>
+            <w:noProof/>
+            <w:webHidden/>
+          </w:rPr>
+          <w:instrText xml:space="preserve"> PAGEREF _Toc223271482 \h </w:instrText>
+        </w:r>
+        <w:r>
+          <w:rPr>
+            <w:noProof/>
+            <w:webHidden/>
+          </w:rPr>
+        </w:r>
+        <w:r>
+          <w:rPr>
+            <w:noProof/>
+            <w:webHidden/>
+          </w:rPr>
+          <w:fldChar w:fldCharType="separate"/>
+        </w:r>
+        <w:r>
+          <w:rPr>
+            <w:noProof/>
+            <w:webHidden/>
+          </w:rPr>
+          <w:t>3</w:t>
+        </w:r>
+        <w:r>
+          <w:rPr>
+            <w:noProof/>
+            <w:webHidden/>
+          </w:rPr>
+          <w:fldChar w:fldCharType="end"/>
+        </w:r>
+      </w:hyperlink>
+    </w:p>
+    <w:p>
+      <w:pPr>
+        <w:pStyle w:val="TOC2"/>
+        <w:tabs>
+          <w:tab w:val="right" w:leader="dot" w:pos="9628"/>
+        </w:tabs>
+        <w:rPr>
+          <w:rFonts w:eastAsiaTheme="minorEastAsia" w:cstheme="minorBidi"/>
+          <w:noProof/>
+          <w:color w:val="auto"/>
+          <w:kern w:val="2"/>
+          <w:sz w:val="24"/>
+          <w:szCs w:val="24"/>
+          <w14:ligatures w14:val="standardContextual"/>
+        </w:rPr>
+      </w:pPr>
+      <w:hyperlink w:anchor="_Toc223271483" w:history="1">
+        <w:r>
+          <w:rPr>
+            <w:rStyle w:val="Hyperlink"/>
+            <w:noProof/>
+          </w:rPr>
+          <w:t>Section 1:[Bill name / Witness group / Theme]</w:t>
+        </w:r>
+        <w:r>
+          <w:rPr>
+            <w:noProof/>
+            <w:webHidden/>
+          </w:rPr>
+          <w:tab/>
+        </w:r>
+        <w:r>
+          <w:rPr>
+            <w:noProof/>
+            <w:webHidden/>
+          </w:rPr>
+          <w:fldChar w:fldCharType="begin"/>
+        </w:r>
+        <w:r>
+          <w:rPr>
+            <w:noProof/>
+            <w:webHidden/>
+          </w:rPr>
+          <w:instrText xml:space="preserve"> PAGEREF _Toc223271483 \h </w:instrText>
+        </w:r>
+        <w:r>
+          <w:rPr>
+            <w:noProof/>
+            <w:webHidden/>
+          </w:rPr>
+        </w:r>
+        <w:r>
+          <w:rPr>
+            <w:noProof/>
+            <w:webHidden/>
+          </w:rPr>
+          <w:fldChar w:fldCharType="separate"/>
+        </w:r>
+        <w:r>
+          <w:rPr>
+            <w:noProof/>
+            <w:webHidden/>
+          </w:rPr>
+          <w:t>3</w:t>
+        </w:r>
+        <w:r>
+          <w:rPr>
+            <w:noProof/>
+            <w:webHidden/>
+          </w:rPr>
+          <w:fldChar w:fldCharType="end"/>
+        </w:r>
+      </w:hyperlink>
+    </w:p>
+    <w:p>
+      <w:pPr>
+        <w:pStyle w:val="TOC2"/>
+        <w:tabs>
+          <w:tab w:val="right" w:leader="dot" w:pos="9628"/>
+        </w:tabs>
+        <w:rPr>
+          <w:rFonts w:eastAsiaTheme="minorEastAsia" w:cstheme="minorBidi"/>
+          <w:noProof/>
+          <w:color w:val="auto"/>
+          <w:kern w:val="2"/>
+          <w:sz w:val="24"/>
+          <w:szCs w:val="24"/>
+          <w14:ligatures w14:val="standardContextual"/>
+        </w:rPr>
+      </w:pPr>
+      <w:hyperlink w:anchor="_Toc223271484" w:history="1">
+        <w:r>
+          <w:rPr>
+            <w:rStyle w:val="Hyperlink"/>
+            <w:noProof/>
+          </w:rPr>
+          <w:t>Section 2:[Bill name / Witness group / Theme]</w:t>
+        </w:r>
+        <w:r>
+          <w:rPr>
+            <w:noProof/>
+            <w:webHidden/>
+          </w:rPr>
+          <w:tab/>
+        </w:r>
+        <w:r>
+          <w:rPr>
+            <w:noProof/>
+            <w:webHidden/>
+          </w:rPr>
+          <w:fldChar w:fldCharType="begin"/>
+        </w:r>
+        <w:r>
+          <w:rPr>
+            <w:noProof/>
+            <w:webHidden/>
+          </w:rPr>
+          <w:instrText xml:space="preserve"> PAGEREF _Toc223271484 \h </w:instrText>
+        </w:r>
+        <w:r>
+          <w:rPr>
+            <w:noProof/>
+            <w:webHidden/>
+          </w:rPr>
+        </w:r>
+        <w:r>
+          <w:rPr>
+            <w:noProof/>
+            <w:webHidden/>
+          </w:rPr>
+          <w:fldChar w:fldCharType="separate"/>
+        </w:r>
+        <w:r>
+          <w:rPr>
+            <w:noProof/>
+            <w:webHidden/>
+          </w:rPr>
+          <w:t>4</w:t>
+        </w:r>
+        <w:r>
+          <w:rPr>
+            <w:noProof/>
+            <w:webHidden/>
+          </w:rPr>
+          <w:fldChar w:fldCharType="end"/>
+        </w:r>
+      </w:hyperlink>
+    </w:p>
+    <w:p>
+      <w:pPr>
+        <w:pStyle w:val="TOC2"/>
+        <w:tabs>
+          <w:tab w:val="right" w:leader="dot" w:pos="9628"/>
+        </w:tabs>
+        <w:rPr>
+          <w:rFonts w:eastAsiaTheme="minorEastAsia" w:cstheme="minorBidi"/>
+          <w:noProof/>
+          <w:color w:val="auto"/>
+          <w:kern w:val="2"/>
+          <w:sz w:val="24"/>
+          <w:szCs w:val="24"/>
+          <w14:ligatures w14:val="standardContextual"/>
+        </w:rPr>
+      </w:pPr>
+      <w:hyperlink w:anchor="_Toc223271485" w:history="1">
+        <w:r>
+          <w:rPr>
+            <w:rStyle w:val="Hyperlink"/>
+            <w:noProof/>
+          </w:rPr>
+          <w:t>Section 3:[Bill name / Witness group / Theme]</w:t>
+        </w:r>
+        <w:r>
+          <w:rPr>
+            <w:noProof/>
+            <w:webHidden/>
+          </w:rPr>
+          <w:tab/>
+        </w:r>
+        <w:r>
+          <w:rPr>
+            <w:noProof/>
+            <w:webHidden/>
+          </w:rPr>
+          <w:fldChar w:fldCharType="begin"/>
+        </w:r>
+        <w:r>
+          <w:rPr>
+            <w:noProof/>
+            <w:webHidden/>
+          </w:rPr>
+          <w:instrText xml:space="preserve"> PAGEREF _Toc223271485 \h </w:instrText>
+        </w:r>
+        <w:r>
+          <w:rPr>
+            <w:noProof/>
+            <w:webHidden/>
+          </w:rPr>
+        </w:r>
+        <w:r>
+          <w:rPr>
+            <w:noProof/>
+            <w:webHidden/>
+          </w:rPr>
+          <w:fldChar w:fldCharType="separate"/>
+        </w:r>
+        <w:r>
+          <w:rPr>
+            <w:noProof/>
+            <w:webHidden/>
+          </w:rPr>
+          <w:t>6</w:t>
+        </w:r>
+        <w:r>
+          <w:rPr>
+            <w:noProof/>
+            <w:webHidden/>
+          </w:rPr>
+          <w:fldChar w:fldCharType="end"/>
+        </w:r>
+      </w:hyperlink>
+    </w:p>
+    <w:p>
+      <w:pPr>
+        <w:pStyle w:val="TOC1"/>
+        <w:tabs>
+          <w:tab w:val="right" w:leader="dot" w:pos="9628"/>
+        </w:tabs>
+        <w:rPr>
+          <w:rFonts w:asciiTheme="minorHAnsi" w:eastAsiaTheme="minorEastAsia" w:hAnsiTheme="minorHAnsi" w:cstheme="minorBidi"/>
+          <w:noProof/>
+          <w:color w:val="auto"/>
+          <w:kern w:val="2"/>
+          <w:sz w:val="24"/>
+          <w:szCs w:val="24"/>
+          <w14:ligatures w14:val="standardContextual"/>
+        </w:rPr>
+      </w:pPr>
+      <w:hyperlink w:anchor="_Toc223271486" w:history="1">
+        <w:r>
+          <w:rPr>
+            <w:rStyle w:val="Hyperlink"/>
+            <w:noProof/>
+          </w:rPr>
+          <w:t>Part C:Quick reference</w:t>
+        </w:r>
+        <w:r>
+          <w:rPr>
+            <w:noProof/>
+            <w:webHidden/>
+          </w:rPr>
+          <w:tab/>
+        </w:r>
+        <w:r>
+          <w:rPr>
+            <w:noProof/>
+            <w:webHidden/>
+          </w:rPr>
+          <w:fldChar w:fldCharType="begin"/>
+        </w:r>
+        <w:r>
+          <w:rPr>
+            <w:noProof/>
+            <w:webHidden/>
+          </w:rPr>
+          <w:instrText xml:space="preserve"> PAGEREF _Toc223271486 \h </w:instrText>
+        </w:r>
+        <w:r>
+          <w:rPr>
+            <w:noProof/>
+            <w:webHidden/>
+          </w:rPr>
+        </w:r>
+        <w:r>
+          <w:rPr>
+            <w:noProof/>
+            <w:webHidden/>
+          </w:rPr>
+          <w:fldChar w:fldCharType="separate"/>
+        </w:r>
+        <w:r>
+          <w:rPr>
+            <w:noProof/>
+            <w:webHidden/>
+          </w:rPr>
+          <w:t>8</w:t>
+        </w:r>
+        <w:r>
+          <w:rPr>
+            <w:noProof/>
+            <w:webHidden/>
+          </w:rPr>
+          <w:fldChar w:fldCharType="end"/>
+        </w:r>
+      </w:hyperlink>
+    </w:p>
     <w:p>
       <w:pPr>
         <w:rPr>
@@ -430,6 +1287,9 @@
         </w:rPr>
       </w:pPr>
       <w:r>
+        <w:fldChar w:fldCharType="end"/>
+      </w:r>
+      <w:r>
         <w:br w:type="page"/>
       </w:r>
     </w:p>
@@ -437,6 +1297,7 @@
       <w:pPr>
         <w:pStyle w:val="Heading1"/>
       </w:pPr>
+      <w:bookmarkStart w:id="0" w:name="_Toc223271477"/>
       <w:r>
         <w:rPr>
           <w:rFonts w:ascii="Aptos SemiBold" w:hAnsi="Aptos SemiBold"/>
@@ -450,193 +1311,456 @@
       <w:r>
         <w:t>Executive briefing</w:t>
       </w:r>
+      <w:bookmarkEnd w:id="0"/>
     </w:p>
     <w:p>
       <w:pPr>
         <w:pStyle w:val="Heading2"/>
       </w:pPr>
+      <w:bookmarkStart w:id="1" w:name="_Toc223271478"/>
       <w:r>
         <w:t>Hearing significance</w:t>
       </w:r>
-    </w:p>
-    <w:p>
-      <w:r>
-        <w:t>[</w:t>
-      </w:r>
-      <w:r>
-        <w:t>5–7</w:t>
+      <w:bookmarkEnd w:id="1"/>
+    </w:p>
+    <w:p>
+      <w:r>
+        <w:t>///</w:t>
+      </w:r>
+    </w:p>
+    <w:p>
+      <w:pPr>
+        <w:pStyle w:val="L1Dotpoints"/>
+      </w:pPr>
+      <w:r>
+        <w:t>5–7 dot points on the overall importance of this hearing for DCCEEW</w:t>
+      </w:r>
+    </w:p>
+    <w:p>
+      <w:pPr>
+        <w:pStyle w:val="L1Dotpoints"/>
+      </w:pPr>
+      <w:r>
+        <w:t>Was it</w:t>
+      </w:r>
+      <w:r>
+        <w:t>:</w:t>
+      </w:r>
+    </w:p>
+    <w:p>
+      <w:pPr>
+        <w:pStyle w:val="L2Dotpoints"/>
+      </w:pPr>
+      <w:r>
+        <w:t xml:space="preserve">routine, </w:t>
+      </w:r>
+    </w:p>
+    <w:p>
+      <w:pPr>
+        <w:pStyle w:val="L2Dotpoints"/>
+      </w:pPr>
+      <w:r>
+        <w:t xml:space="preserve">significant, or </w:t>
+      </w:r>
+    </w:p>
+    <w:p>
+      <w:pPr>
+        <w:pStyle w:val="L2Dotpoints"/>
+      </w:pPr>
+      <w:r>
+        <w:t>a turning point in the inquiry?</w:t>
+      </w:r>
+    </w:p>
+    <w:p>
+      <w:r>
+        <w:t>///</w:t>
+      </w:r>
+    </w:p>
+    <w:p>
+      <w:pPr>
+        <w:pStyle w:val="Heading2"/>
+      </w:pPr>
+      <w:bookmarkStart w:id="2" w:name="_Toc223271479"/>
+      <w:r>
+        <w:t>Priority flags</w:t>
+      </w:r>
+      <w:bookmarkEnd w:id="2"/>
+    </w:p>
+    <w:p>
+      <w:r>
+        <w:t xml:space="preserve">The following items </w:t>
+      </w:r>
+      <w:r>
+        <w:t xml:space="preserve">may </w:t>
+      </w:r>
+      <w:r>
+        <w:t>require SES attention, ranked by urgency.</w:t>
+      </w:r>
+    </w:p>
+    <w:p>
+      <w:pPr>
+        <w:pStyle w:val="Heading3"/>
+      </w:pPr>
+      <w:r>
+        <w:t>Urgent action</w:t>
+      </w:r>
+    </w:p>
+    <w:p>
+      <w:r>
+        <w:t>///</w:t>
+      </w:r>
+    </w:p>
+    <w:p>
+      <w:pPr>
+        <w:pStyle w:val="L1Dotpoints"/>
+      </w:pPr>
+      <w:r>
+        <w:t xml:space="preserve">Use dot points. </w:t>
+      </w:r>
+    </w:p>
+    <w:p>
+      <w:pPr>
+        <w:pStyle w:val="L1Dotpoints"/>
+      </w:pPr>
+      <w:r>
+        <w:t xml:space="preserve">Most urgent </w:t>
+      </w:r>
+      <w:r>
+        <w:t>–</w:t>
       </w:r>
       <w:r>
         <w:t xml:space="preserve"> </w:t>
       </w:r>
       <w:r>
-        <w:t>dot points</w:t>
-      </w:r>
-      <w:r>
-        <w:t xml:space="preserve"> on the overall importance of this hearing for DCCEEW and the bills. Was it routine, significant, or a turning point in the inquiry?]</w:t>
+        <w:t>examples:</w:t>
+      </w:r>
+    </w:p>
+    <w:p>
+      <w:pPr>
+        <w:pStyle w:val="L2Dotpoints"/>
+      </w:pPr>
+      <w:r>
+        <w:t>commitment on notice with imminent deadline</w:t>
+      </w:r>
+      <w:r>
+        <w:t>;</w:t>
+      </w:r>
+      <w:r>
+        <w:t xml:space="preserve"> or </w:t>
+      </w:r>
+    </w:p>
+    <w:p>
+      <w:pPr>
+        <w:pStyle w:val="L2Dotpoints"/>
+      </w:pPr>
+      <w:r>
+        <w:t>significant reputational risk</w:t>
+      </w:r>
+    </w:p>
+    <w:p>
+      <w:pPr>
+        <w:ind w:left="403" w:hanging="403"/>
+      </w:pPr>
+      <w:r>
+        <w:t>///</w:t>
+      </w:r>
+    </w:p>
+    <w:p>
+      <w:pPr>
+        <w:pStyle w:val="Heading3"/>
+      </w:pPr>
+      <w:r>
+        <w:t>Significant risks or exposures</w:t>
+      </w:r>
+    </w:p>
+    <w:p>
+      <w:r>
+        <w:t>///</w:t>
+      </w:r>
+    </w:p>
+    <w:p>
+      <w:pPr>
+        <w:pStyle w:val="L1Dotpoints"/>
+      </w:pPr>
+      <w:r>
+        <w:t xml:space="preserve">Use dot points. </w:t>
+      </w:r>
+    </w:p>
+    <w:p>
+      <w:pPr>
+        <w:pStyle w:val="L1Dotpoints"/>
+      </w:pPr>
+      <w:r>
+        <w:t>Significant risk or exposure item requiring near-term attention</w:t>
+      </w:r>
+    </w:p>
+    <w:p>
+      <w:pPr>
+        <w:ind w:left="403" w:hanging="403"/>
+      </w:pPr>
+      <w:r>
+        <w:t>///</w:t>
+      </w:r>
+    </w:p>
+    <w:p>
+      <w:pPr>
+        <w:pStyle w:val="Heading3"/>
+      </w:pPr>
+      <w:r>
+        <w:t>Legislative or policy signals</w:t>
+      </w:r>
+    </w:p>
+    <w:p>
+      <w:r>
+        <w:t>///</w:t>
+      </w:r>
+    </w:p>
+    <w:p>
+      <w:pPr>
+        <w:pStyle w:val="L1Dotpoints"/>
+      </w:pPr>
+      <w:r>
+        <w:t xml:space="preserve">Use dot points. </w:t>
+      </w:r>
+    </w:p>
+    <w:p>
+      <w:pPr>
+        <w:pStyle w:val="L1Dotpoints"/>
+      </w:pPr>
+      <w:r>
+        <w:t>Legislative or policy signal</w:t>
+      </w:r>
+      <w:r>
+        <w:t>s</w:t>
+      </w:r>
+      <w:r>
+        <w:t xml:space="preserve"> of strategic importance</w:t>
+      </w:r>
+    </w:p>
+    <w:p>
+      <w:pPr>
+        <w:ind w:left="403" w:hanging="403"/>
+      </w:pPr>
+      <w:r>
+        <w:t>///</w:t>
+      </w:r>
+    </w:p>
+    <w:p>
+      <w:pPr>
+        <w:pStyle w:val="Heading3"/>
+      </w:pPr>
+      <w:r>
+        <w:t>Forward preparations</w:t>
+      </w:r>
+    </w:p>
+    <w:p>
+      <w:r>
+        <w:t>///</w:t>
+      </w:r>
+    </w:p>
+    <w:p>
+      <w:pPr>
+        <w:pStyle w:val="L1Dotpoints"/>
+      </w:pPr>
+      <w:r>
+        <w:t xml:space="preserve">Use dot points. </w:t>
+      </w:r>
+    </w:p>
+    <w:p>
+      <w:pPr>
+        <w:pStyle w:val="L1Dotpoints"/>
+      </w:pPr>
+      <w:r>
+        <w:t>Forward-looking preparation item</w:t>
+      </w:r>
+      <w:r>
+        <w:t>s</w:t>
+      </w:r>
+    </w:p>
+    <w:p>
+      <w:pPr>
+        <w:ind w:left="403" w:hanging="403"/>
+      </w:pPr>
+      <w:r>
+        <w:t>///</w:t>
       </w:r>
     </w:p>
     <w:p>
       <w:pPr>
         <w:pStyle w:val="Heading2"/>
       </w:pPr>
-      <w:r>
-        <w:t>Priority flags</w:t>
-      </w:r>
-    </w:p>
-    <w:p>
-      <w:r>
-        <w:t xml:space="preserve">The following items </w:t>
-      </w:r>
-      <w:r>
-        <w:t xml:space="preserve">may </w:t>
-      </w:r>
-      <w:r>
-        <w:t>require SES attention, ranked by urgency.</w:t>
-      </w:r>
-    </w:p>
-    <w:p>
-      <w:pPr>
-        <w:pStyle w:val="Heading3"/>
-      </w:pPr>
-      <w:r>
-        <w:t>Urgent action</w:t>
-      </w:r>
-    </w:p>
-    <w:p>
-      <w:r>
-        <w:t>[</w:t>
-      </w:r>
-      <w:r>
-        <w:t xml:space="preserve">Use dot points. </w:t>
-      </w:r>
-      <w:r>
-        <w:t xml:space="preserve">Most urgent </w:t>
+      <w:bookmarkStart w:id="3" w:name="_Toc223271480"/>
+      <w:r>
+        <w:t>Political temperature</w:t>
+      </w:r>
+      <w:bookmarkEnd w:id="3"/>
+    </w:p>
+    <w:p>
+      <w:r>
+        <w:t>///</w:t>
+      </w:r>
+    </w:p>
+    <w:p>
+      <w:pPr>
+        <w:pStyle w:val="L1Dotpoints"/>
+      </w:pPr>
+      <w:r>
+        <w:t>Write dot points assessing</w:t>
+      </w:r>
+      <w:r>
+        <w:t>:</w:t>
+      </w:r>
+    </w:p>
+    <w:p>
+      <w:pPr>
+        <w:pStyle w:val="L2Dotpoints"/>
+      </w:pPr>
+      <w:r>
+        <w:t xml:space="preserve">overall committee dynamics, </w:t>
+      </w:r>
+    </w:p>
+    <w:p>
+      <w:pPr>
+        <w:pStyle w:val="L2Dotpoints"/>
+      </w:pPr>
+      <w:r>
+        <w:t xml:space="preserve">senator positioning, and </w:t>
+      </w:r>
+    </w:p>
+    <w:p>
+      <w:pPr>
+        <w:pStyle w:val="L2Dotpoints"/>
+      </w:pPr>
+      <w:r>
+        <w:t xml:space="preserve">political pressure levels. </w:t>
+      </w:r>
+    </w:p>
+    <w:p>
+      <w:pPr>
+        <w:pStyle w:val="L1Dotpoints"/>
+      </w:pPr>
+      <w:r>
+        <w:t xml:space="preserve">Write in plain English </w:t>
       </w:r>
       <w:r>
         <w:t>–</w:t>
       </w:r>
       <w:r>
-        <w:t xml:space="preserve"> e.g. commitment on notice with imminent deadline or significant reputational risk]</w:t>
-      </w:r>
-    </w:p>
-    <w:p>
-      <w:pPr>
-        <w:pStyle w:val="Heading3"/>
-      </w:pPr>
-      <w:r>
-        <w:t>Significant risks or exposures</w:t>
-      </w:r>
-    </w:p>
-    <w:p>
-      <w:r>
-        <w:t>[</w:t>
-      </w:r>
-      <w:r>
-        <w:t xml:space="preserve">Use dot points. </w:t>
-      </w:r>
-      <w:r>
-        <w:t>Significant risk or exposure item requiring near-term attention]</w:t>
-      </w:r>
-    </w:p>
-    <w:p>
-      <w:pPr>
-        <w:pStyle w:val="Heading3"/>
-      </w:pPr>
-      <w:r>
-        <w:t>Legislative or policy signals</w:t>
-      </w:r>
-    </w:p>
-    <w:p>
-      <w:r>
-        <w:t>[</w:t>
-      </w:r>
-      <w:r>
-        <w:t xml:space="preserve">Use dot points. </w:t>
-      </w:r>
-      <w:r>
-        <w:t>Legislative or policy signal</w:t>
-      </w:r>
-      <w:r>
-        <w:t>s</w:t>
-      </w:r>
-      <w:r>
-        <w:t xml:space="preserve"> of strategic importance]</w:t>
-      </w:r>
-    </w:p>
-    <w:p>
-      <w:pPr>
-        <w:pStyle w:val="Heading3"/>
-      </w:pPr>
-      <w:r>
-        <w:t>Forward preparations</w:t>
-      </w:r>
-    </w:p>
-    <w:p>
-      <w:r>
-        <w:t>[</w:t>
-      </w:r>
-      <w:r>
-        <w:t xml:space="preserve">Use dot points. </w:t>
-      </w:r>
-      <w:r>
-        <w:t>Forward-looking preparation item]</w:t>
+        <w:t xml:space="preserve"> </w:t>
+      </w:r>
+    </w:p>
+    <w:p>
+      <w:pPr>
+        <w:pStyle w:val="L2Dotpoints"/>
+      </w:pPr>
+      <w:r>
+        <w:t>this paragraph may be shared with or paraphrased for the minister.</w:t>
+      </w:r>
+    </w:p>
+    <w:p>
+      <w:pPr>
+        <w:ind w:left="403" w:hanging="403"/>
+      </w:pPr>
+      <w:r>
+        <w:t>///</w:t>
       </w:r>
     </w:p>
     <w:p>
       <w:pPr>
         <w:pStyle w:val="Heading2"/>
       </w:pPr>
-      <w:r>
-        <w:t>Political temperature</w:t>
-      </w:r>
-    </w:p>
-    <w:p>
-      <w:r>
-        <w:t>[</w:t>
-      </w:r>
-      <w:r>
-        <w:t>Write dot points</w:t>
-      </w:r>
-      <w:r>
-        <w:t xml:space="preserve"> assessing overall committee dynamics, senator positioning, and political pressure levels. Write in plain English </w:t>
-      </w:r>
-      <w:r>
-        <w:t>–</w:t>
-      </w:r>
-      <w:r>
-        <w:t xml:space="preserve"> this paragraph may be shared with or paraphrased for the minister.]</w:t>
-      </w:r>
-    </w:p>
-    <w:p>
-      <w:pPr>
-        <w:pStyle w:val="Heading2"/>
-      </w:pPr>
+      <w:bookmarkStart w:id="4" w:name="_Toc223271481"/>
       <w:r>
         <w:t>Forward look</w:t>
       </w:r>
-    </w:p>
-    <w:p>
-      <w:r>
-        <w:t>[</w:t>
-      </w:r>
-      <w:r>
-        <w:t xml:space="preserve">Dot points </w:t>
-      </w:r>
-      <w:r>
-        <w:t>on what is coming, what DCCEEW</w:t>
+      <w:bookmarkEnd w:id="4"/>
+    </w:p>
+    <w:p>
+      <w:r>
+        <w:t>///</w:t>
+      </w:r>
+    </w:p>
+    <w:p>
+      <w:pPr>
+        <w:pStyle w:val="L1Dotpoints"/>
+      </w:pPr>
+      <w:r>
+        <w:t>Write d</w:t>
+      </w:r>
+      <w:r>
+        <w:t xml:space="preserve">ot points </w:t>
+      </w:r>
+      <w:r>
+        <w:t>on</w:t>
+      </w:r>
+      <w:r>
+        <w:t>:</w:t>
+      </w:r>
+    </w:p>
+    <w:p>
+      <w:pPr>
+        <w:pStyle w:val="L2Dotpoints"/>
+      </w:pPr>
+      <w:r>
+        <w:t xml:space="preserve">what is coming, </w:t>
+      </w:r>
+    </w:p>
+    <w:p>
+      <w:pPr>
+        <w:pStyle w:val="L2Dotpoints"/>
+      </w:pPr>
+      <w:r>
+        <w:t>what DCCEEW</w:t>
       </w:r>
       <w:r>
         <w:t xml:space="preserve"> (and especially EIA)</w:t>
       </w:r>
       <w:r>
-        <w:t xml:space="preserve"> needs to be ready for, and the most important preparatory actions </w:t>
-      </w:r>
-      <w:r>
-        <w:t xml:space="preserve">in relation to what we may be asked to do and also to be ready </w:t>
-      </w:r>
-      <w:r>
-        <w:t>for the next hearing.]</w:t>
+        <w:t xml:space="preserve"> needs to be ready for, and </w:t>
+      </w:r>
+    </w:p>
+    <w:p>
+      <w:pPr>
+        <w:pStyle w:val="L2Dotpoints"/>
+      </w:pPr>
+      <w:r>
+        <w:t xml:space="preserve">the most important preparatory actions </w:t>
+      </w:r>
+      <w:r>
+        <w:t>in relation to</w:t>
+      </w:r>
+      <w:r>
+        <w:t>:</w:t>
+      </w:r>
+    </w:p>
+    <w:p>
+      <w:pPr>
+        <w:pStyle w:val="L3Dotpoints"/>
+      </w:pPr>
+      <w:r>
+        <w:t>what we may be asked to do</w:t>
+      </w:r>
+      <w:r>
+        <w:t>;</w:t>
+      </w:r>
+      <w:r>
+        <w:t xml:space="preserve"> and </w:t>
+      </w:r>
+    </w:p>
+    <w:p>
+      <w:pPr>
+        <w:pStyle w:val="L3Dotpoints"/>
+      </w:pPr>
+      <w:r>
+        <w:t>also to be ready for the next hearing</w:t>
+      </w:r>
+    </w:p>
+    <w:p>
+      <w:pPr>
+        <w:ind w:left="403" w:hanging="403"/>
+      </w:pPr>
+      <w:r>
+        <w:t>///</w:t>
       </w:r>
     </w:p>
     <w:p>
@@ -648,6 +1772,7 @@
       <w:pPr>
         <w:pStyle w:val="Heading1"/>
       </w:pPr>
+      <w:bookmarkStart w:id="5" w:name="_Toc223271482"/>
       <w:r>
         <w:rPr>
           <w:rFonts w:ascii="Aptos SemiBold" w:hAnsi="Aptos SemiBold"/>
@@ -660,6 +1785,7 @@
       <w:r>
         <w:t>Section briefings</w:t>
       </w:r>
+      <w:bookmarkEnd w:id="5"/>
     </w:p>
     <w:tbl>
       <w:tblPr>
@@ -678,12 +1804,6 @@
         <w:gridCol w:w="9638"/>
       </w:tblGrid>
       <w:tr>
-        <w:tblPrEx>
-          <w:tblCellMar>
-            <w:top w:w="0" w:type="dxa"/>
-            <w:bottom w:w="0" w:type="dxa"/>
-          </w:tblCellMar>
-        </w:tblPrEx>
         <w:tc>
           <w:tcPr>
             <w:tcW w:w="9638" w:type="dxa"/>
@@ -714,12 +1834,6 @@
         </w:tc>
       </w:tr>
       <w:tr>
-        <w:tblPrEx>
-          <w:tblCellMar>
-            <w:top w:w="0" w:type="dxa"/>
-            <w:bottom w:w="0" w:type="dxa"/>
-          </w:tblCellMar>
-        </w:tblPrEx>
         <w:tc>
           <w:tcPr>
             <w:tcW w:w="9638" w:type="dxa"/>
@@ -759,6 +1873,7 @@
       <w:pPr>
         <w:pStyle w:val="Heading2"/>
       </w:pPr>
+      <w:bookmarkStart w:id="6" w:name="_Toc223271483"/>
       <w:r>
         <w:t>Section 1:</w:t>
       </w:r>
@@ -768,6 +1883,7 @@
       <w:r>
         <w:t>[Bill name / Witness group / Theme]</w:t>
       </w:r>
+      <w:bookmarkEnd w:id="6"/>
     </w:p>
     <w:tbl>
       <w:tblPr>
@@ -889,17 +2005,16 @@
       </w:r>
     </w:p>
     <w:p>
+      <w:pPr>
+        <w:spacing w:after="60" w:line="257" w:lineRule="auto"/>
+      </w:pPr>
       <w:r>
         <w:t>///</w:t>
       </w:r>
     </w:p>
     <w:p>
       <w:pPr>
-        <w:pStyle w:val="ListParagraph"/>
-        <w:numPr>
-          <w:ilvl w:val="0"/>
-          <w:numId w:val="2"/>
-        </w:numPr>
+        <w:pStyle w:val="L1Dotpoints"/>
       </w:pPr>
       <w:r>
         <w:t xml:space="preserve">Dot points. </w:t>
@@ -907,11 +2022,7 @@
     </w:p>
     <w:p>
       <w:pPr>
-        <w:pStyle w:val="ListParagraph"/>
-        <w:numPr>
-          <w:ilvl w:val="0"/>
-          <w:numId w:val="2"/>
-        </w:numPr>
+        <w:pStyle w:val="L1Dotpoints"/>
       </w:pPr>
       <w:r>
         <w:t xml:space="preserve">Factual account only. </w:t>
@@ -919,11 +2030,7 @@
     </w:p>
     <w:p>
       <w:pPr>
-        <w:pStyle w:val="ListParagraph"/>
-        <w:numPr>
-          <w:ilvl w:val="1"/>
-          <w:numId w:val="2"/>
-        </w:numPr>
+        <w:pStyle w:val="L2Dotpoints"/>
       </w:pPr>
       <w:r>
         <w:t>Who was present</w:t>
@@ -931,11 +2038,7 @@
     </w:p>
     <w:p>
       <w:pPr>
-        <w:pStyle w:val="ListParagraph"/>
-        <w:numPr>
-          <w:ilvl w:val="1"/>
-          <w:numId w:val="2"/>
-        </w:numPr>
+        <w:pStyle w:val="L2Dotpoints"/>
       </w:pPr>
       <w:r>
         <w:t>what questions were asked</w:t>
@@ -946,11 +2049,7 @@
     </w:p>
     <w:p>
       <w:pPr>
-        <w:pStyle w:val="ListParagraph"/>
-        <w:numPr>
-          <w:ilvl w:val="2"/>
-          <w:numId w:val="2"/>
-        </w:numPr>
+        <w:pStyle w:val="L3Dotpoints"/>
       </w:pPr>
       <w:r>
         <w:t>who asked them</w:t>
@@ -958,11 +2057,7 @@
     </w:p>
     <w:p>
       <w:pPr>
-        <w:pStyle w:val="ListParagraph"/>
-        <w:numPr>
-          <w:ilvl w:val="1"/>
-          <w:numId w:val="2"/>
-        </w:numPr>
+        <w:pStyle w:val="L2Dotpoints"/>
       </w:pPr>
       <w:r>
         <w:t>what answers were given</w:t>
@@ -976,11 +2071,7 @@
     </w:p>
     <w:p>
       <w:pPr>
-        <w:pStyle w:val="ListParagraph"/>
-        <w:numPr>
-          <w:ilvl w:val="1"/>
-          <w:numId w:val="2"/>
-        </w:numPr>
+        <w:pStyle w:val="L2Dotpoints"/>
       </w:pPr>
       <w:r>
         <w:t xml:space="preserve">what documents were tabled. </w:t>
@@ -988,11 +2079,7 @@
     </w:p>
     <w:p>
       <w:pPr>
-        <w:pStyle w:val="ListParagraph"/>
-        <w:numPr>
-          <w:ilvl w:val="0"/>
-          <w:numId w:val="2"/>
-        </w:numPr>
+        <w:pStyle w:val="L1Dotpoints"/>
       </w:pPr>
       <w:r>
         <w:t xml:space="preserve">No interpretation. </w:t>
@@ -1000,17 +2087,16 @@
     </w:p>
     <w:p>
       <w:pPr>
-        <w:pStyle w:val="ListParagraph"/>
-        <w:numPr>
-          <w:ilvl w:val="0"/>
-          <w:numId w:val="2"/>
-        </w:numPr>
+        <w:pStyle w:val="L1Dotpoints"/>
       </w:pPr>
       <w:r>
         <w:t>Cross-reference Hansard page numbers where available.</w:t>
       </w:r>
     </w:p>
     <w:p>
+      <w:pPr>
+        <w:spacing w:after="60" w:line="257" w:lineRule="auto"/>
+      </w:pPr>
       <w:r>
         <w:t>///</w:t>
       </w:r>
@@ -1036,11 +2122,7 @@
     </w:p>
     <w:p>
       <w:pPr>
-        <w:pStyle w:val="ListParagraph"/>
-        <w:numPr>
-          <w:ilvl w:val="0"/>
-          <w:numId w:val="2"/>
-        </w:numPr>
+        <w:pStyle w:val="L1Dotpoints"/>
       </w:pPr>
       <w:r>
         <w:t>Dot points.</w:t>
@@ -1048,23 +2130,18 @@
     </w:p>
     <w:p>
       <w:pPr>
-        <w:pStyle w:val="ListParagraph"/>
-        <w:numPr>
-          <w:ilvl w:val="0"/>
-          <w:numId w:val="2"/>
-        </w:numPr>
-      </w:pPr>
-      <w:r>
-        <w:t xml:space="preserve">Map testimony to specific bill provisions. </w:t>
-      </w:r>
-    </w:p>
-    <w:p>
-      <w:pPr>
-        <w:pStyle w:val="ListParagraph"/>
-        <w:numPr>
-          <w:ilvl w:val="0"/>
-          <w:numId w:val="2"/>
-        </w:numPr>
+        <w:pStyle w:val="L1Dotpoints"/>
+      </w:pPr>
+      <w:r>
+        <w:t>Map testimony to specific bill provisions</w:t>
+      </w:r>
+      <w:r>
+        <w:t>:</w:t>
+      </w:r>
+    </w:p>
+    <w:p>
+      <w:pPr>
+        <w:pStyle w:val="L2Dotpoints"/>
       </w:pPr>
       <w:r>
         <w:t xml:space="preserve">Identify concessions, clarifications, contested provisions, new interpretive positions on the public record, and </w:t>
@@ -1072,26 +2149,15 @@
     </w:p>
     <w:p>
       <w:pPr>
-        <w:pStyle w:val="ListParagraph"/>
-        <w:numPr>
-          <w:ilvl w:val="0"/>
-          <w:numId w:val="2"/>
-        </w:numPr>
-      </w:pPr>
-      <w:r>
-        <w:t>A</w:t>
-      </w:r>
-      <w:r>
-        <w:t xml:space="preserve">ny divergence from DCCEEW's stated position. </w:t>
-      </w:r>
-    </w:p>
-    <w:p>
-      <w:pPr>
-        <w:pStyle w:val="ListParagraph"/>
-        <w:numPr>
-          <w:ilvl w:val="0"/>
-          <w:numId w:val="2"/>
-        </w:numPr>
+        <w:pStyle w:val="L2Dotpoints"/>
+      </w:pPr>
+      <w:r>
+        <w:t xml:space="preserve">Any divergence from DCCEEW's stated position. </w:t>
+      </w:r>
+    </w:p>
+    <w:p>
+      <w:pPr>
+        <w:pStyle w:val="L1Dotpoints"/>
       </w:pPr>
       <w:r>
         <w:t>Flag provision numbers wherever possible.</w:t>
@@ -1123,11 +2189,7 @@
     </w:p>
     <w:p>
       <w:pPr>
-        <w:pStyle w:val="ListParagraph"/>
-        <w:numPr>
-          <w:ilvl w:val="0"/>
-          <w:numId w:val="2"/>
-        </w:numPr>
+        <w:pStyle w:val="L1Dotpoints"/>
       </w:pPr>
       <w:r>
         <w:t>Dot points.</w:t>
@@ -1135,11 +2197,7 @@
     </w:p>
     <w:p>
       <w:pPr>
-        <w:pStyle w:val="ListParagraph"/>
-        <w:numPr>
-          <w:ilvl w:val="0"/>
-          <w:numId w:val="2"/>
-        </w:numPr>
+        <w:pStyle w:val="L1Dotpoints"/>
       </w:pPr>
       <w:r>
         <w:t xml:space="preserve">Assess senatorial intent and dynamics, kept strictly separate from L2. </w:t>
@@ -1147,11 +2205,7 @@
     </w:p>
     <w:p>
       <w:pPr>
-        <w:pStyle w:val="ListParagraph"/>
-        <w:numPr>
-          <w:ilvl w:val="0"/>
-          <w:numId w:val="2"/>
-        </w:numPr>
+        <w:pStyle w:val="L1Dotpoints"/>
       </w:pPr>
       <w:r>
         <w:t>Identify senator</w:t>
@@ -1162,11 +2216,7 @@
     </w:p>
     <w:p>
       <w:pPr>
-        <w:pStyle w:val="ListParagraph"/>
-        <w:numPr>
-          <w:ilvl w:val="1"/>
-          <w:numId w:val="2"/>
-        </w:numPr>
+        <w:pStyle w:val="L2Dotpoints"/>
       </w:pPr>
       <w:r>
         <w:t xml:space="preserve">agendas, </w:t>
@@ -1174,11 +2224,7 @@
     </w:p>
     <w:p>
       <w:pPr>
-        <w:pStyle w:val="ListParagraph"/>
-        <w:numPr>
-          <w:ilvl w:val="1"/>
-          <w:numId w:val="2"/>
-        </w:numPr>
+        <w:pStyle w:val="L2Dotpoints"/>
       </w:pPr>
       <w:r>
         <w:t xml:space="preserve">cross-party dynamics, </w:t>
@@ -1186,11 +2232,7 @@
     </w:p>
     <w:p>
       <w:pPr>
-        <w:pStyle w:val="ListParagraph"/>
-        <w:numPr>
-          <w:ilvl w:val="1"/>
-          <w:numId w:val="2"/>
-        </w:numPr>
+        <w:pStyle w:val="L2Dotpoints"/>
       </w:pPr>
       <w:r>
         <w:t xml:space="preserve">rhetorical patterns, and </w:t>
@@ -1198,11 +2240,7 @@
     </w:p>
     <w:p>
       <w:pPr>
-        <w:pStyle w:val="ListParagraph"/>
-        <w:numPr>
-          <w:ilvl w:val="1"/>
-          <w:numId w:val="2"/>
-        </w:numPr>
+        <w:pStyle w:val="L2Dotpoints"/>
       </w:pPr>
       <w:r>
         <w:t>signals about likely dissenting reports.</w:t>
@@ -1210,11 +2248,7 @@
     </w:p>
     <w:p>
       <w:pPr>
-        <w:pStyle w:val="ListParagraph"/>
-        <w:numPr>
-          <w:ilvl w:val="0"/>
-          <w:numId w:val="2"/>
-        </w:numPr>
+        <w:pStyle w:val="L1Dotpoints"/>
       </w:pPr>
       <w:r>
         <w:t>If low signal, write: 'Political dynamics: low signal in this section.'</w:t>
@@ -1246,11 +2280,7 @@
     </w:p>
     <w:p>
       <w:pPr>
-        <w:pStyle w:val="ListParagraph"/>
-        <w:numPr>
-          <w:ilvl w:val="0"/>
-          <w:numId w:val="2"/>
-        </w:numPr>
+        <w:pStyle w:val="L1Dotpoints"/>
       </w:pPr>
       <w:r>
         <w:t>Dot points.</w:t>
@@ -1258,11 +2288,7 @@
     </w:p>
     <w:p>
       <w:pPr>
-        <w:pStyle w:val="ListParagraph"/>
-        <w:numPr>
-          <w:ilvl w:val="0"/>
-          <w:numId w:val="2"/>
-        </w:numPr>
+        <w:pStyle w:val="L1Dotpoints"/>
       </w:pPr>
       <w:r>
         <w:t xml:space="preserve">Log each commitment on notice individually: </w:t>
@@ -1270,11 +2296,7 @@
     </w:p>
     <w:p>
       <w:pPr>
-        <w:pStyle w:val="ListParagraph"/>
-        <w:numPr>
-          <w:ilvl w:val="1"/>
-          <w:numId w:val="2"/>
-        </w:numPr>
+        <w:pStyle w:val="L2Dotpoints"/>
       </w:pPr>
       <w:r>
         <w:t xml:space="preserve">senator / question / witness / date required. </w:t>
@@ -1282,11 +2304,7 @@
     </w:p>
     <w:p>
       <w:pPr>
-        <w:pStyle w:val="ListParagraph"/>
-        <w:numPr>
-          <w:ilvl w:val="0"/>
-          <w:numId w:val="2"/>
-        </w:numPr>
+        <w:pStyle w:val="L1Dotpoints"/>
       </w:pPr>
       <w:r>
         <w:t xml:space="preserve">Identify areas of exposure for DCCEEW, </w:t>
@@ -1294,11 +2312,7 @@
     </w:p>
     <w:p>
       <w:pPr>
-        <w:pStyle w:val="ListParagraph"/>
-        <w:numPr>
-          <w:ilvl w:val="0"/>
-          <w:numId w:val="2"/>
-        </w:numPr>
+        <w:pStyle w:val="L1Dotpoints"/>
       </w:pPr>
       <w:r>
         <w:t xml:space="preserve">inconsistencies surfaced in testimony, and </w:t>
@@ -1306,11 +2320,7 @@
     </w:p>
     <w:p>
       <w:pPr>
-        <w:pStyle w:val="ListParagraph"/>
-        <w:numPr>
-          <w:ilvl w:val="0"/>
-          <w:numId w:val="2"/>
-        </w:numPr>
+        <w:pStyle w:val="L1Dotpoints"/>
       </w:pPr>
       <w:r>
         <w:t xml:space="preserve">officials who appeared to struggle under questioning. </w:t>
@@ -1318,11 +2328,7 @@
     </w:p>
     <w:p>
       <w:pPr>
-        <w:pStyle w:val="ListParagraph"/>
-        <w:numPr>
-          <w:ilvl w:val="1"/>
-          <w:numId w:val="2"/>
-        </w:numPr>
+        <w:pStyle w:val="L2Dotpoints"/>
       </w:pPr>
       <w:r>
         <w:t xml:space="preserve">Note the last category with appropriate sensitivity </w:t>
@@ -1360,11 +2366,7 @@
     </w:p>
     <w:p>
       <w:pPr>
-        <w:pStyle w:val="ListParagraph"/>
-        <w:numPr>
-          <w:ilvl w:val="0"/>
-          <w:numId w:val="2"/>
-        </w:numPr>
+        <w:pStyle w:val="L1Dotpoints"/>
       </w:pPr>
       <w:r>
         <w:t>Dot points.</w:t>
@@ -1372,11 +2374,7 @@
     </w:p>
     <w:p>
       <w:pPr>
-        <w:pStyle w:val="ListParagraph"/>
-        <w:numPr>
-          <w:ilvl w:val="0"/>
-          <w:numId w:val="2"/>
-        </w:numPr>
+        <w:pStyle w:val="L1Dotpoints"/>
       </w:pPr>
       <w:r>
         <w:t>Based on the trajectory of this line of inquiry:</w:t>
@@ -1384,11 +2382,7 @@
     </w:p>
     <w:p>
       <w:pPr>
-        <w:pStyle w:val="ListParagraph"/>
-        <w:numPr>
-          <w:ilvl w:val="1"/>
-          <w:numId w:val="2"/>
-        </w:numPr>
+        <w:pStyle w:val="L2Dotpoints"/>
       </w:pPr>
       <w:r>
         <w:t xml:space="preserve">what is likely to continue? </w:t>
@@ -1396,11 +2390,7 @@
     </w:p>
     <w:p>
       <w:pPr>
-        <w:pStyle w:val="ListParagraph"/>
-        <w:numPr>
-          <w:ilvl w:val="1"/>
-          <w:numId w:val="2"/>
-        </w:numPr>
+        <w:pStyle w:val="L2Dotpoints"/>
       </w:pPr>
       <w:r>
         <w:t xml:space="preserve">What preparation does DCCEEW need? </w:t>
@@ -1408,11 +2398,7 @@
     </w:p>
     <w:p>
       <w:pPr>
-        <w:pStyle w:val="ListParagraph"/>
-        <w:numPr>
-          <w:ilvl w:val="1"/>
-          <w:numId w:val="2"/>
-        </w:numPr>
+        <w:pStyle w:val="L2Dotpoints"/>
       </w:pPr>
       <w:r>
         <w:t>What signals about committee recommendations are emerging?</w:t>
@@ -1428,7 +2414,7 @@
         <w:pStyle w:val="Heading2"/>
       </w:pPr>
       <w:r>
-        <w:t>Section 1:</w:t>
+        <w:t>Section 2:</w:t>
       </w:r>
       <w:r>
         <w:t> </w:t>
@@ -1548,17 +2534,16 @@
       </w:r>
     </w:p>
     <w:p>
+      <w:pPr>
+        <w:spacing w:after="60" w:line="257" w:lineRule="auto"/>
+      </w:pPr>
       <w:r>
         <w:t>///</w:t>
       </w:r>
     </w:p>
     <w:p>
       <w:pPr>
-        <w:pStyle w:val="ListParagraph"/>
-        <w:numPr>
-          <w:ilvl w:val="0"/>
-          <w:numId w:val="2"/>
-        </w:numPr>
+        <w:pStyle w:val="L1Dotpoints"/>
       </w:pPr>
       <w:r>
         <w:t xml:space="preserve">Dot points. </w:t>
@@ -1566,11 +2551,7 @@
     </w:p>
     <w:p>
       <w:pPr>
-        <w:pStyle w:val="ListParagraph"/>
-        <w:numPr>
-          <w:ilvl w:val="0"/>
-          <w:numId w:val="2"/>
-        </w:numPr>
+        <w:pStyle w:val="L1Dotpoints"/>
       </w:pPr>
       <w:r>
         <w:t xml:space="preserve">Factual account only. </w:t>
@@ -1578,11 +2559,7 @@
     </w:p>
     <w:p>
       <w:pPr>
-        <w:pStyle w:val="ListParagraph"/>
-        <w:numPr>
-          <w:ilvl w:val="1"/>
-          <w:numId w:val="2"/>
-        </w:numPr>
+        <w:pStyle w:val="L2Dotpoints"/>
       </w:pPr>
       <w:r>
         <w:t>Who was present</w:t>
@@ -1590,11 +2567,7 @@
     </w:p>
     <w:p>
       <w:pPr>
-        <w:pStyle w:val="ListParagraph"/>
-        <w:numPr>
-          <w:ilvl w:val="1"/>
-          <w:numId w:val="2"/>
-        </w:numPr>
+        <w:pStyle w:val="L2Dotpoints"/>
       </w:pPr>
       <w:r>
         <w:t>what questions were asked; and</w:t>
@@ -1602,11 +2575,7 @@
     </w:p>
     <w:p>
       <w:pPr>
-        <w:pStyle w:val="ListParagraph"/>
-        <w:numPr>
-          <w:ilvl w:val="2"/>
-          <w:numId w:val="2"/>
-        </w:numPr>
+        <w:pStyle w:val="L3Dotpoints"/>
       </w:pPr>
       <w:r>
         <w:t>who asked them</w:t>
@@ -1614,11 +2583,7 @@
     </w:p>
     <w:p>
       <w:pPr>
-        <w:pStyle w:val="ListParagraph"/>
-        <w:numPr>
-          <w:ilvl w:val="1"/>
-          <w:numId w:val="2"/>
-        </w:numPr>
+        <w:pStyle w:val="L2Dotpoints"/>
       </w:pPr>
       <w:r>
         <w:t xml:space="preserve">what answers were given; and </w:t>
@@ -1626,11 +2591,7 @@
     </w:p>
     <w:p>
       <w:pPr>
-        <w:pStyle w:val="ListParagraph"/>
-        <w:numPr>
-          <w:ilvl w:val="1"/>
-          <w:numId w:val="2"/>
-        </w:numPr>
+        <w:pStyle w:val="L2Dotpoints"/>
       </w:pPr>
       <w:r>
         <w:t xml:space="preserve">what documents were tabled. </w:t>
@@ -1638,11 +2599,7 @@
     </w:p>
     <w:p>
       <w:pPr>
-        <w:pStyle w:val="ListParagraph"/>
-        <w:numPr>
-          <w:ilvl w:val="0"/>
-          <w:numId w:val="2"/>
-        </w:numPr>
+        <w:pStyle w:val="L1Dotpoints"/>
       </w:pPr>
       <w:r>
         <w:t xml:space="preserve">No interpretation. </w:t>
@@ -1650,17 +2607,16 @@
     </w:p>
     <w:p>
       <w:pPr>
-        <w:pStyle w:val="ListParagraph"/>
-        <w:numPr>
-          <w:ilvl w:val="0"/>
-          <w:numId w:val="2"/>
-        </w:numPr>
+        <w:pStyle w:val="L1Dotpoints"/>
       </w:pPr>
       <w:r>
         <w:t>Cross-reference Hansard page numbers where available.</w:t>
       </w:r>
     </w:p>
     <w:p>
+      <w:pPr>
+        <w:spacing w:after="60" w:line="257" w:lineRule="auto"/>
+      </w:pPr>
       <w:r>
         <w:t>///</w:t>
       </w:r>
@@ -1680,11 +2636,7 @@
     </w:p>
     <w:p>
       <w:pPr>
-        <w:pStyle w:val="ListParagraph"/>
-        <w:numPr>
-          <w:ilvl w:val="0"/>
-          <w:numId w:val="2"/>
-        </w:numPr>
+        <w:pStyle w:val="L1Dotpoints"/>
       </w:pPr>
       <w:r>
         <w:t>Dot points.</w:t>
@@ -1692,23 +2644,15 @@
     </w:p>
     <w:p>
       <w:pPr>
-        <w:pStyle w:val="ListParagraph"/>
-        <w:numPr>
-          <w:ilvl w:val="0"/>
-          <w:numId w:val="2"/>
-        </w:numPr>
-      </w:pPr>
-      <w:r>
-        <w:t xml:space="preserve">Map testimony to specific bill provisions. </w:t>
-      </w:r>
-    </w:p>
-    <w:p>
-      <w:pPr>
-        <w:pStyle w:val="ListParagraph"/>
-        <w:numPr>
-          <w:ilvl w:val="0"/>
-          <w:numId w:val="2"/>
-        </w:numPr>
+        <w:pStyle w:val="L1Dotpoints"/>
+      </w:pPr>
+      <w:r>
+        <w:t>Map testimony to specific bill provisions:</w:t>
+      </w:r>
+    </w:p>
+    <w:p>
+      <w:pPr>
+        <w:pStyle w:val="L2Dotpoints"/>
       </w:pPr>
       <w:r>
         <w:t xml:space="preserve">Identify concessions, clarifications, contested provisions, new interpretive positions on the public record, and </w:t>
@@ -1716,11 +2660,7 @@
     </w:p>
     <w:p>
       <w:pPr>
-        <w:pStyle w:val="ListParagraph"/>
-        <w:numPr>
-          <w:ilvl w:val="0"/>
-          <w:numId w:val="2"/>
-        </w:numPr>
+        <w:pStyle w:val="L2Dotpoints"/>
       </w:pPr>
       <w:r>
         <w:t xml:space="preserve">Any divergence from DCCEEW's stated position. </w:t>
@@ -1728,11 +2668,7 @@
     </w:p>
     <w:p>
       <w:pPr>
-        <w:pStyle w:val="ListParagraph"/>
-        <w:numPr>
-          <w:ilvl w:val="0"/>
-          <w:numId w:val="2"/>
-        </w:numPr>
+        <w:pStyle w:val="L1Dotpoints"/>
       </w:pPr>
       <w:r>
         <w:t>Flag provision numbers wherever possible.</w:t>
@@ -1758,11 +2694,7 @@
     </w:p>
     <w:p>
       <w:pPr>
-        <w:pStyle w:val="ListParagraph"/>
-        <w:numPr>
-          <w:ilvl w:val="0"/>
-          <w:numId w:val="2"/>
-        </w:numPr>
+        <w:pStyle w:val="L1Dotpoints"/>
       </w:pPr>
       <w:r>
         <w:t>Dot points.</w:t>
@@ -1770,11 +2702,7 @@
     </w:p>
     <w:p>
       <w:pPr>
-        <w:pStyle w:val="ListParagraph"/>
-        <w:numPr>
-          <w:ilvl w:val="0"/>
-          <w:numId w:val="2"/>
-        </w:numPr>
+        <w:pStyle w:val="L1Dotpoints"/>
       </w:pPr>
       <w:r>
         <w:t xml:space="preserve">Assess senatorial intent and dynamics, kept strictly separate from L2. </w:t>
@@ -1782,11 +2710,7 @@
     </w:p>
     <w:p>
       <w:pPr>
-        <w:pStyle w:val="ListParagraph"/>
-        <w:numPr>
-          <w:ilvl w:val="0"/>
-          <w:numId w:val="2"/>
-        </w:numPr>
+        <w:pStyle w:val="L1Dotpoints"/>
       </w:pPr>
       <w:r>
         <w:t>Identify senator:</w:t>
@@ -1794,11 +2718,7 @@
     </w:p>
     <w:p>
       <w:pPr>
-        <w:pStyle w:val="ListParagraph"/>
-        <w:numPr>
-          <w:ilvl w:val="1"/>
-          <w:numId w:val="2"/>
-        </w:numPr>
+        <w:pStyle w:val="L2Dotpoints"/>
       </w:pPr>
       <w:r>
         <w:t xml:space="preserve">agendas, </w:t>
@@ -1806,11 +2726,7 @@
     </w:p>
     <w:p>
       <w:pPr>
-        <w:pStyle w:val="ListParagraph"/>
-        <w:numPr>
-          <w:ilvl w:val="1"/>
-          <w:numId w:val="2"/>
-        </w:numPr>
+        <w:pStyle w:val="L2Dotpoints"/>
       </w:pPr>
       <w:r>
         <w:t xml:space="preserve">cross-party dynamics, </w:t>
@@ -1818,11 +2734,7 @@
     </w:p>
     <w:p>
       <w:pPr>
-        <w:pStyle w:val="ListParagraph"/>
-        <w:numPr>
-          <w:ilvl w:val="1"/>
-          <w:numId w:val="2"/>
-        </w:numPr>
+        <w:pStyle w:val="L2Dotpoints"/>
       </w:pPr>
       <w:r>
         <w:t xml:space="preserve">rhetorical patterns, and </w:t>
@@ -1830,11 +2742,7 @@
     </w:p>
     <w:p>
       <w:pPr>
-        <w:pStyle w:val="ListParagraph"/>
-        <w:numPr>
-          <w:ilvl w:val="1"/>
-          <w:numId w:val="2"/>
-        </w:numPr>
+        <w:pStyle w:val="L2Dotpoints"/>
       </w:pPr>
       <w:r>
         <w:t>signals about likely dissenting reports.</w:t>
@@ -1842,11 +2750,7 @@
     </w:p>
     <w:p>
       <w:pPr>
-        <w:pStyle w:val="ListParagraph"/>
-        <w:numPr>
-          <w:ilvl w:val="0"/>
-          <w:numId w:val="2"/>
-        </w:numPr>
+        <w:pStyle w:val="L1Dotpoints"/>
       </w:pPr>
       <w:r>
         <w:t>If low signal, write: 'Political dynamics: low signal in this section.'</w:t>
@@ -1872,11 +2776,7 @@
     </w:p>
     <w:p>
       <w:pPr>
-        <w:pStyle w:val="ListParagraph"/>
-        <w:numPr>
-          <w:ilvl w:val="0"/>
-          <w:numId w:val="2"/>
-        </w:numPr>
+        <w:pStyle w:val="L1Dotpoints"/>
       </w:pPr>
       <w:r>
         <w:t>Dot points.</w:t>
@@ -1884,11 +2784,7 @@
     </w:p>
     <w:p>
       <w:pPr>
-        <w:pStyle w:val="ListParagraph"/>
-        <w:numPr>
-          <w:ilvl w:val="0"/>
-          <w:numId w:val="2"/>
-        </w:numPr>
+        <w:pStyle w:val="L1Dotpoints"/>
       </w:pPr>
       <w:r>
         <w:t xml:space="preserve">Log each commitment on notice individually: </w:t>
@@ -1896,11 +2792,7 @@
     </w:p>
     <w:p>
       <w:pPr>
-        <w:pStyle w:val="ListParagraph"/>
-        <w:numPr>
-          <w:ilvl w:val="1"/>
-          <w:numId w:val="2"/>
-        </w:numPr>
+        <w:pStyle w:val="L2Dotpoints"/>
       </w:pPr>
       <w:r>
         <w:t xml:space="preserve">senator / question / witness / date required. </w:t>
@@ -1908,11 +2800,7 @@
     </w:p>
     <w:p>
       <w:pPr>
-        <w:pStyle w:val="ListParagraph"/>
-        <w:numPr>
-          <w:ilvl w:val="0"/>
-          <w:numId w:val="2"/>
-        </w:numPr>
+        <w:pStyle w:val="L1Dotpoints"/>
       </w:pPr>
       <w:r>
         <w:t xml:space="preserve">Identify areas of exposure for DCCEEW, </w:t>
@@ -1920,11 +2808,7 @@
     </w:p>
     <w:p>
       <w:pPr>
-        <w:pStyle w:val="ListParagraph"/>
-        <w:numPr>
-          <w:ilvl w:val="0"/>
-          <w:numId w:val="2"/>
-        </w:numPr>
+        <w:pStyle w:val="L1Dotpoints"/>
       </w:pPr>
       <w:r>
         <w:t xml:space="preserve">inconsistencies surfaced in testimony, and </w:t>
@@ -1932,11 +2816,7 @@
     </w:p>
     <w:p>
       <w:pPr>
-        <w:pStyle w:val="ListParagraph"/>
-        <w:numPr>
-          <w:ilvl w:val="0"/>
-          <w:numId w:val="2"/>
-        </w:numPr>
+        <w:pStyle w:val="L1Dotpoints"/>
       </w:pPr>
       <w:r>
         <w:t xml:space="preserve">officials who appeared to struggle under questioning. </w:t>
@@ -1944,11 +2824,7 @@
     </w:p>
     <w:p>
       <w:pPr>
-        <w:pStyle w:val="ListParagraph"/>
-        <w:numPr>
-          <w:ilvl w:val="1"/>
-          <w:numId w:val="2"/>
-        </w:numPr>
+        <w:pStyle w:val="L2Dotpoints"/>
       </w:pPr>
       <w:r>
         <w:t>Note the last category with appropriate sensitivity – focus on exposure risk, not the individual.</w:t>
@@ -1974,11 +2850,7 @@
     </w:p>
     <w:p>
       <w:pPr>
-        <w:pStyle w:val="ListParagraph"/>
-        <w:numPr>
-          <w:ilvl w:val="0"/>
-          <w:numId w:val="2"/>
-        </w:numPr>
+        <w:pStyle w:val="L1Dotpoints"/>
       </w:pPr>
       <w:r>
         <w:t>Dot points.</w:t>
@@ -1986,11 +2858,7 @@
     </w:p>
     <w:p>
       <w:pPr>
-        <w:pStyle w:val="ListParagraph"/>
-        <w:numPr>
-          <w:ilvl w:val="0"/>
-          <w:numId w:val="2"/>
-        </w:numPr>
+        <w:pStyle w:val="L1Dotpoints"/>
       </w:pPr>
       <w:r>
         <w:t>Based on the trajectory of this line of inquiry:</w:t>
@@ -1998,11 +2866,7 @@
     </w:p>
     <w:p>
       <w:pPr>
-        <w:pStyle w:val="ListParagraph"/>
-        <w:numPr>
-          <w:ilvl w:val="1"/>
-          <w:numId w:val="2"/>
-        </w:numPr>
+        <w:pStyle w:val="L2Dotpoints"/>
       </w:pPr>
       <w:r>
         <w:t xml:space="preserve">what is likely to continue? </w:t>
@@ -2010,11 +2874,7 @@
     </w:p>
     <w:p>
       <w:pPr>
-        <w:pStyle w:val="ListParagraph"/>
-        <w:numPr>
-          <w:ilvl w:val="1"/>
-          <w:numId w:val="2"/>
-        </w:numPr>
+        <w:pStyle w:val="L2Dotpoints"/>
       </w:pPr>
       <w:r>
         <w:t xml:space="preserve">What preparation does DCCEEW need? </w:t>
@@ -2022,11 +2882,7 @@
     </w:p>
     <w:p>
       <w:pPr>
-        <w:pStyle w:val="ListParagraph"/>
-        <w:numPr>
-          <w:ilvl w:val="1"/>
-          <w:numId w:val="2"/>
-        </w:numPr>
+        <w:pStyle w:val="L2Dotpoints"/>
       </w:pPr>
       <w:r>
         <w:t>What signals about committee recommendations are emerging?</w:t>
@@ -2042,7 +2898,7 @@
         <w:pStyle w:val="Heading2"/>
       </w:pPr>
       <w:r>
-        <w:t>Section 1:</w:t>
+        <w:t>Section 3:</w:t>
       </w:r>
       <w:r>
         <w:t> </w:t>
@@ -2162,17 +3018,16 @@
       </w:r>
     </w:p>
     <w:p>
+      <w:pPr>
+        <w:spacing w:after="60" w:line="257" w:lineRule="auto"/>
+      </w:pPr>
       <w:r>
         <w:t>///</w:t>
       </w:r>
     </w:p>
     <w:p>
       <w:pPr>
-        <w:pStyle w:val="ListParagraph"/>
-        <w:numPr>
-          <w:ilvl w:val="0"/>
-          <w:numId w:val="2"/>
-        </w:numPr>
+        <w:pStyle w:val="L1Dotpoints"/>
       </w:pPr>
       <w:r>
         <w:t xml:space="preserve">Dot points. </w:t>
@@ -2180,11 +3035,7 @@
     </w:p>
     <w:p>
       <w:pPr>
-        <w:pStyle w:val="ListParagraph"/>
-        <w:numPr>
-          <w:ilvl w:val="0"/>
-          <w:numId w:val="2"/>
-        </w:numPr>
+        <w:pStyle w:val="L1Dotpoints"/>
       </w:pPr>
       <w:r>
         <w:t xml:space="preserve">Factual account only. </w:t>
@@ -2192,11 +3043,7 @@
     </w:p>
     <w:p>
       <w:pPr>
-        <w:pStyle w:val="ListParagraph"/>
-        <w:numPr>
-          <w:ilvl w:val="1"/>
-          <w:numId w:val="2"/>
-        </w:numPr>
+        <w:pStyle w:val="L2Dotpoints"/>
       </w:pPr>
       <w:r>
         <w:t>Who was present</w:t>
@@ -2204,11 +3051,7 @@
     </w:p>
     <w:p>
       <w:pPr>
-        <w:pStyle w:val="ListParagraph"/>
-        <w:numPr>
-          <w:ilvl w:val="1"/>
-          <w:numId w:val="2"/>
-        </w:numPr>
+        <w:pStyle w:val="L2Dotpoints"/>
       </w:pPr>
       <w:r>
         <w:t>what questions were asked; and</w:t>
@@ -2216,11 +3059,7 @@
     </w:p>
     <w:p>
       <w:pPr>
-        <w:pStyle w:val="ListParagraph"/>
-        <w:numPr>
-          <w:ilvl w:val="2"/>
-          <w:numId w:val="2"/>
-        </w:numPr>
+        <w:pStyle w:val="L3Dotpoints"/>
       </w:pPr>
       <w:r>
         <w:t>who asked them</w:t>
@@ -2228,11 +3067,7 @@
     </w:p>
     <w:p>
       <w:pPr>
-        <w:pStyle w:val="ListParagraph"/>
-        <w:numPr>
-          <w:ilvl w:val="1"/>
-          <w:numId w:val="2"/>
-        </w:numPr>
+        <w:pStyle w:val="L2Dotpoints"/>
       </w:pPr>
       <w:r>
         <w:t xml:space="preserve">what answers were given; and </w:t>
@@ -2240,11 +3075,7 @@
     </w:p>
     <w:p>
       <w:pPr>
-        <w:pStyle w:val="ListParagraph"/>
-        <w:numPr>
-          <w:ilvl w:val="1"/>
-          <w:numId w:val="2"/>
-        </w:numPr>
+        <w:pStyle w:val="L2Dotpoints"/>
       </w:pPr>
       <w:r>
         <w:t xml:space="preserve">what documents were tabled. </w:t>
@@ -2252,11 +3083,7 @@
     </w:p>
     <w:p>
       <w:pPr>
-        <w:pStyle w:val="ListParagraph"/>
-        <w:numPr>
-          <w:ilvl w:val="0"/>
-          <w:numId w:val="2"/>
-        </w:numPr>
+        <w:pStyle w:val="L1Dotpoints"/>
       </w:pPr>
       <w:r>
         <w:t xml:space="preserve">No interpretation. </w:t>
@@ -2264,17 +3091,16 @@
     </w:p>
     <w:p>
       <w:pPr>
-        <w:pStyle w:val="ListParagraph"/>
-        <w:numPr>
-          <w:ilvl w:val="0"/>
-          <w:numId w:val="2"/>
-        </w:numPr>
+        <w:pStyle w:val="L1Dotpoints"/>
       </w:pPr>
       <w:r>
         <w:t>Cross-reference Hansard page numbers where available.</w:t>
       </w:r>
     </w:p>
     <w:p>
+      <w:pPr>
+        <w:spacing w:after="60" w:line="257" w:lineRule="auto"/>
+      </w:pPr>
       <w:r>
         <w:t>///</w:t>
       </w:r>
@@ -2294,11 +3120,7 @@
     </w:p>
     <w:p>
       <w:pPr>
-        <w:pStyle w:val="ListParagraph"/>
-        <w:numPr>
-          <w:ilvl w:val="0"/>
-          <w:numId w:val="2"/>
-        </w:numPr>
+        <w:pStyle w:val="L1Dotpoints"/>
       </w:pPr>
       <w:r>
         <w:t>Dot points.</w:t>
@@ -2306,23 +3128,15 @@
     </w:p>
     <w:p>
       <w:pPr>
-        <w:pStyle w:val="ListParagraph"/>
-        <w:numPr>
-          <w:ilvl w:val="0"/>
-          <w:numId w:val="2"/>
-        </w:numPr>
-      </w:pPr>
-      <w:r>
-        <w:t xml:space="preserve">Map testimony to specific bill provisions. </w:t>
-      </w:r>
-    </w:p>
-    <w:p>
-      <w:pPr>
-        <w:pStyle w:val="ListParagraph"/>
-        <w:numPr>
-          <w:ilvl w:val="0"/>
-          <w:numId w:val="2"/>
-        </w:numPr>
+        <w:pStyle w:val="L1Dotpoints"/>
+      </w:pPr>
+      <w:r>
+        <w:t>Map testimony to specific bill provisions:</w:t>
+      </w:r>
+    </w:p>
+    <w:p>
+      <w:pPr>
+        <w:pStyle w:val="L2Dotpoints"/>
       </w:pPr>
       <w:r>
         <w:t xml:space="preserve">Identify concessions, clarifications, contested provisions, new interpretive positions on the public record, and </w:t>
@@ -2330,11 +3144,7 @@
     </w:p>
     <w:p>
       <w:pPr>
-        <w:pStyle w:val="ListParagraph"/>
-        <w:numPr>
-          <w:ilvl w:val="0"/>
-          <w:numId w:val="2"/>
-        </w:numPr>
+        <w:pStyle w:val="L2Dotpoints"/>
       </w:pPr>
       <w:r>
         <w:t xml:space="preserve">Any divergence from DCCEEW's stated position. </w:t>
@@ -2342,11 +3152,7 @@
     </w:p>
     <w:p>
       <w:pPr>
-        <w:pStyle w:val="ListParagraph"/>
-        <w:numPr>
-          <w:ilvl w:val="0"/>
-          <w:numId w:val="2"/>
-        </w:numPr>
+        <w:pStyle w:val="L1Dotpoints"/>
       </w:pPr>
       <w:r>
         <w:t>Flag provision numbers wherever possible.</w:t>
@@ -2372,11 +3178,7 @@
     </w:p>
     <w:p>
       <w:pPr>
-        <w:pStyle w:val="ListParagraph"/>
-        <w:numPr>
-          <w:ilvl w:val="0"/>
-          <w:numId w:val="2"/>
-        </w:numPr>
+        <w:pStyle w:val="L1Dotpoints"/>
       </w:pPr>
       <w:r>
         <w:t>Dot points.</w:t>
@@ -2384,11 +3186,7 @@
     </w:p>
     <w:p>
       <w:pPr>
-        <w:pStyle w:val="ListParagraph"/>
-        <w:numPr>
-          <w:ilvl w:val="0"/>
-          <w:numId w:val="2"/>
-        </w:numPr>
+        <w:pStyle w:val="L1Dotpoints"/>
       </w:pPr>
       <w:r>
         <w:t xml:space="preserve">Assess senatorial intent and dynamics, kept strictly separate from L2. </w:t>
@@ -2396,11 +3194,7 @@
     </w:p>
     <w:p>
       <w:pPr>
-        <w:pStyle w:val="ListParagraph"/>
-        <w:numPr>
-          <w:ilvl w:val="0"/>
-          <w:numId w:val="2"/>
-        </w:numPr>
+        <w:pStyle w:val="L1Dotpoints"/>
       </w:pPr>
       <w:r>
         <w:t>Identify senator:</w:t>
@@ -2408,11 +3202,7 @@
     </w:p>
     <w:p>
       <w:pPr>
-        <w:pStyle w:val="ListParagraph"/>
-        <w:numPr>
-          <w:ilvl w:val="1"/>
-          <w:numId w:val="2"/>
-        </w:numPr>
+        <w:pStyle w:val="L2Dotpoints"/>
       </w:pPr>
       <w:r>
         <w:t xml:space="preserve">agendas, </w:t>
@@ -2420,11 +3210,7 @@
     </w:p>
     <w:p>
       <w:pPr>
-        <w:pStyle w:val="ListParagraph"/>
-        <w:numPr>
-          <w:ilvl w:val="1"/>
-          <w:numId w:val="2"/>
-        </w:numPr>
+        <w:pStyle w:val="L2Dotpoints"/>
       </w:pPr>
       <w:r>
         <w:t xml:space="preserve">cross-party dynamics, </w:t>
@@ -2432,11 +3218,7 @@
     </w:p>
     <w:p>
       <w:pPr>
-        <w:pStyle w:val="ListParagraph"/>
-        <w:numPr>
-          <w:ilvl w:val="1"/>
-          <w:numId w:val="2"/>
-        </w:numPr>
+        <w:pStyle w:val="L2Dotpoints"/>
       </w:pPr>
       <w:r>
         <w:t xml:space="preserve">rhetorical patterns, and </w:t>
@@ -2444,11 +3226,7 @@
     </w:p>
     <w:p>
       <w:pPr>
-        <w:pStyle w:val="ListParagraph"/>
-        <w:numPr>
-          <w:ilvl w:val="1"/>
-          <w:numId w:val="2"/>
-        </w:numPr>
+        <w:pStyle w:val="L2Dotpoints"/>
       </w:pPr>
       <w:r>
         <w:t>signals about likely dissenting reports.</w:t>
@@ -2456,11 +3234,7 @@
     </w:p>
     <w:p>
       <w:pPr>
-        <w:pStyle w:val="ListParagraph"/>
-        <w:numPr>
-          <w:ilvl w:val="0"/>
-          <w:numId w:val="2"/>
-        </w:numPr>
+        <w:pStyle w:val="L1Dotpoints"/>
       </w:pPr>
       <w:r>
         <w:t>If low signal, write: 'Political dynamics: low signal in this section.'</w:t>
@@ -2486,11 +3260,7 @@
     </w:p>
     <w:p>
       <w:pPr>
-        <w:pStyle w:val="ListParagraph"/>
-        <w:numPr>
-          <w:ilvl w:val="0"/>
-          <w:numId w:val="2"/>
-        </w:numPr>
+        <w:pStyle w:val="L1Dotpoints"/>
       </w:pPr>
       <w:r>
         <w:t>Dot points.</w:t>
@@ -2498,11 +3268,7 @@
     </w:p>
     <w:p>
       <w:pPr>
-        <w:pStyle w:val="ListParagraph"/>
-        <w:numPr>
-          <w:ilvl w:val="0"/>
-          <w:numId w:val="2"/>
-        </w:numPr>
+        <w:pStyle w:val="L1Dotpoints"/>
       </w:pPr>
       <w:r>
         <w:t xml:space="preserve">Log each commitment on notice individually: </w:t>
@@ -2510,11 +3276,7 @@
     </w:p>
     <w:p>
       <w:pPr>
-        <w:pStyle w:val="ListParagraph"/>
-        <w:numPr>
-          <w:ilvl w:val="1"/>
-          <w:numId w:val="2"/>
-        </w:numPr>
+        <w:pStyle w:val="L2Dotpoints"/>
       </w:pPr>
       <w:r>
         <w:t xml:space="preserve">senator / question / witness / date required. </w:t>
@@ -2522,11 +3284,7 @@
     </w:p>
     <w:p>
       <w:pPr>
-        <w:pStyle w:val="ListParagraph"/>
-        <w:numPr>
-          <w:ilvl w:val="0"/>
-          <w:numId w:val="2"/>
-        </w:numPr>
+        <w:pStyle w:val="L1Dotpoints"/>
       </w:pPr>
       <w:r>
         <w:t xml:space="preserve">Identify areas of exposure for DCCEEW, </w:t>
@@ -2534,11 +3292,7 @@
     </w:p>
     <w:p>
       <w:pPr>
-        <w:pStyle w:val="ListParagraph"/>
-        <w:numPr>
-          <w:ilvl w:val="0"/>
-          <w:numId w:val="2"/>
-        </w:numPr>
+        <w:pStyle w:val="L1Dotpoints"/>
       </w:pPr>
       <w:r>
         <w:t xml:space="preserve">inconsistencies surfaced in testimony, and </w:t>
@@ -2546,11 +3300,7 @@
     </w:p>
     <w:p>
       <w:pPr>
-        <w:pStyle w:val="ListParagraph"/>
-        <w:numPr>
-          <w:ilvl w:val="0"/>
-          <w:numId w:val="2"/>
-        </w:numPr>
+        <w:pStyle w:val="L1Dotpoints"/>
       </w:pPr>
       <w:r>
         <w:t xml:space="preserve">officials who appeared to struggle under questioning. </w:t>
@@ -2558,11 +3308,7 @@
     </w:p>
     <w:p>
       <w:pPr>
-        <w:pStyle w:val="ListParagraph"/>
-        <w:numPr>
-          <w:ilvl w:val="1"/>
-          <w:numId w:val="2"/>
-        </w:numPr>
+        <w:pStyle w:val="L2Dotpoints"/>
       </w:pPr>
       <w:r>
         <w:t>Note the last category with appropriate sensitivity – focus on exposure risk, not the individual.</w:t>
@@ -2588,11 +3334,7 @@
     </w:p>
     <w:p>
       <w:pPr>
-        <w:pStyle w:val="ListParagraph"/>
-        <w:numPr>
-          <w:ilvl w:val="0"/>
-          <w:numId w:val="2"/>
-        </w:numPr>
+        <w:pStyle w:val="L1Dotpoints"/>
       </w:pPr>
       <w:r>
         <w:t>Dot points.</w:t>
@@ -2600,11 +3342,7 @@
     </w:p>
     <w:p>
       <w:pPr>
-        <w:pStyle w:val="ListParagraph"/>
-        <w:numPr>
-          <w:ilvl w:val="0"/>
-          <w:numId w:val="2"/>
-        </w:numPr>
+        <w:pStyle w:val="L1Dotpoints"/>
       </w:pPr>
       <w:r>
         <w:t>Based on the trajectory of this line of inquiry:</w:t>
@@ -2612,11 +3350,7 @@
     </w:p>
     <w:p>
       <w:pPr>
-        <w:pStyle w:val="ListParagraph"/>
-        <w:numPr>
-          <w:ilvl w:val="1"/>
-          <w:numId w:val="2"/>
-        </w:numPr>
+        <w:pStyle w:val="L2Dotpoints"/>
       </w:pPr>
       <w:r>
         <w:t xml:space="preserve">what is likely to continue? </w:t>
@@ -2624,11 +3358,7 @@
     </w:p>
     <w:p>
       <w:pPr>
-        <w:pStyle w:val="ListParagraph"/>
-        <w:numPr>
-          <w:ilvl w:val="1"/>
-          <w:numId w:val="2"/>
-        </w:numPr>
+        <w:pStyle w:val="L2Dotpoints"/>
       </w:pPr>
       <w:r>
         <w:t xml:space="preserve">What preparation does DCCEEW need? </w:t>
@@ -2636,11 +3366,7 @@
     </w:p>
     <w:p>
       <w:pPr>
-        <w:pStyle w:val="ListParagraph"/>
-        <w:numPr>
-          <w:ilvl w:val="1"/>
-          <w:numId w:val="2"/>
-        </w:numPr>
+        <w:pStyle w:val="L2Dotpoints"/>
       </w:pPr>
       <w:r>
         <w:t>What signals about committee recommendations are emerging?</w:t>
@@ -2651,6 +3377,7 @@
         <w:t>///</w:t>
       </w:r>
     </w:p>
+    <w:p/>
     <w:p>
       <w:pPr>
         <w:spacing w:after="0" w:line="240" w:lineRule="auto"/>
@@ -2671,6 +3398,7 @@
       <w:pPr>
         <w:pStyle w:val="Heading1"/>
       </w:pPr>
+      <w:bookmarkStart w:id="7" w:name="_Toc223271486"/>
       <w:r>
         <w:rPr>
           <w:rFonts w:ascii="Aptos SemiBold" w:hAnsi="Aptos SemiBold"/>
@@ -2683,6 +3411,7 @@
       <w:r>
         <w:t>Quick reference</w:t>
       </w:r>
+      <w:bookmarkEnd w:id="7"/>
     </w:p>
     <w:p>
       <w:pPr>
@@ -2717,12 +3446,6 @@
         <w:gridCol w:w="1703"/>
       </w:tblGrid>
       <w:tr>
-        <w:tblPrEx>
-          <w:tblCellMar>
-            <w:top w:w="0" w:type="dxa"/>
-            <w:bottom w:w="0" w:type="dxa"/>
-          </w:tblCellMar>
-        </w:tblPrEx>
         <w:trPr>
           <w:tblHeader/>
         </w:trPr>
@@ -2741,6 +3464,8 @@
             <w:pPr>
               <w:spacing w:before="50" w:after="50" w:line="240" w:lineRule="auto"/>
               <w:rPr>
+                <w:b/>
+                <w:bCs/>
                 <w:color w:val="FFFFFF" w:themeColor="background1"/>
                 <w:sz w:val="18"/>
                 <w:szCs w:val="18"/>
@@ -2748,6 +3473,8 @@
             </w:pPr>
             <w:r>
               <w:rPr>
+                <w:b/>
+                <w:bCs/>
                 <w:color w:val="FFFFFF" w:themeColor="background1"/>
                 <w:sz w:val="18"/>
                 <w:szCs w:val="18"/>
@@ -2771,6 +3498,8 @@
             <w:pPr>
               <w:spacing w:before="50" w:after="50" w:line="240" w:lineRule="auto"/>
               <w:rPr>
+                <w:b/>
+                <w:bCs/>
                 <w:color w:val="FFFFFF" w:themeColor="background1"/>
                 <w:sz w:val="18"/>
                 <w:szCs w:val="18"/>
@@ -2778,6 +3507,8 @@
             </w:pPr>
             <w:r>
               <w:rPr>
+                <w:b/>
+                <w:bCs/>
                 <w:color w:val="FFFFFF" w:themeColor="background1"/>
                 <w:sz w:val="18"/>
                 <w:szCs w:val="18"/>
@@ -2801,6 +3532,8 @@
             <w:pPr>
               <w:spacing w:before="50" w:after="50" w:line="240" w:lineRule="auto"/>
               <w:rPr>
+                <w:b/>
+                <w:bCs/>
                 <w:color w:val="FFFFFF" w:themeColor="background1"/>
                 <w:sz w:val="18"/>
                 <w:szCs w:val="18"/>
@@ -2808,6 +3541,8 @@
             </w:pPr>
             <w:r>
               <w:rPr>
+                <w:b/>
+                <w:bCs/>
                 <w:color w:val="FFFFFF" w:themeColor="background1"/>
                 <w:sz w:val="18"/>
                 <w:szCs w:val="18"/>
@@ -2831,6 +3566,8 @@
             <w:pPr>
               <w:spacing w:before="50" w:after="50" w:line="240" w:lineRule="auto"/>
               <w:rPr>
+                <w:b/>
+                <w:bCs/>
                 <w:color w:val="FFFFFF" w:themeColor="background1"/>
                 <w:sz w:val="18"/>
                 <w:szCs w:val="18"/>
@@ -2838,6 +3575,8 @@
             </w:pPr>
             <w:r>
               <w:rPr>
+                <w:b/>
+                <w:bCs/>
                 <w:color w:val="FFFFFF" w:themeColor="background1"/>
                 <w:sz w:val="18"/>
                 <w:szCs w:val="18"/>
@@ -2861,6 +3600,8 @@
             <w:pPr>
               <w:spacing w:before="50" w:after="50" w:line="240" w:lineRule="auto"/>
               <w:rPr>
+                <w:b/>
+                <w:bCs/>
                 <w:color w:val="FFFFFF" w:themeColor="background1"/>
                 <w:sz w:val="18"/>
                 <w:szCs w:val="18"/>
@@ -2868,6 +3609,8 @@
             </w:pPr>
             <w:r>
               <w:rPr>
+                <w:b/>
+                <w:bCs/>
                 <w:color w:val="FFFFFF" w:themeColor="background1"/>
                 <w:sz w:val="18"/>
                 <w:szCs w:val="18"/>
@@ -2876,6 +3619,8 @@
             </w:r>
             <w:r>
               <w:rPr>
+                <w:b/>
+                <w:bCs/>
                 <w:color w:val="FFFFFF" w:themeColor="background1"/>
                 <w:sz w:val="18"/>
                 <w:szCs w:val="18"/>
@@ -2884,6 +3629,8 @@
             </w:r>
             <w:r>
               <w:rPr>
+                <w:b/>
+                <w:bCs/>
                 <w:color w:val="FFFFFF" w:themeColor="background1"/>
                 <w:sz w:val="18"/>
                 <w:szCs w:val="18"/>
@@ -2894,12 +3641,6 @@
         </w:tc>
       </w:tr>
       <w:tr>
-        <w:tblPrEx>
-          <w:tblCellMar>
-            <w:top w:w="0" w:type="dxa"/>
-            <w:bottom w:w="0" w:type="dxa"/>
-          </w:tblCellMar>
-        </w:tblPrEx>
         <w:tc>
           <w:tcPr>
             <w:tcW w:w="600" w:type="dxa"/>
@@ -2987,12 +3728,6 @@
         </w:tc>
       </w:tr>
       <w:tr>
-        <w:tblPrEx>
-          <w:tblCellMar>
-            <w:top w:w="0" w:type="dxa"/>
-            <w:bottom w:w="0" w:type="dxa"/>
-          </w:tblCellMar>
-        </w:tblPrEx>
         <w:tc>
           <w:tcPr>
             <w:tcW w:w="600" w:type="dxa"/>
@@ -3080,12 +3815,6 @@
         </w:tc>
       </w:tr>
       <w:tr>
-        <w:tblPrEx>
-          <w:tblCellMar>
-            <w:top w:w="0" w:type="dxa"/>
-            <w:bottom w:w="0" w:type="dxa"/>
-          </w:tblCellMar>
-        </w:tblPrEx>
         <w:tc>
           <w:tcPr>
             <w:tcW w:w="600" w:type="dxa"/>
@@ -3205,12 +3934,6 @@
         <w:gridCol w:w="1701"/>
       </w:tblGrid>
       <w:tr>
-        <w:tblPrEx>
-          <w:tblCellMar>
-            <w:top w:w="0" w:type="dxa"/>
-            <w:bottom w:w="0" w:type="dxa"/>
-          </w:tblCellMar>
-        </w:tblPrEx>
         <w:trPr>
           <w:tblHeader/>
         </w:trPr>
@@ -3229,6 +3952,8 @@
             <w:pPr>
               <w:spacing w:before="50" w:after="50" w:line="240" w:lineRule="auto"/>
               <w:rPr>
+                <w:b/>
+                <w:bCs/>
                 <w:color w:val="FFFFFF" w:themeColor="background1"/>
                 <w:sz w:val="18"/>
                 <w:szCs w:val="18"/>
@@ -3236,6 +3961,8 @@
             </w:pPr>
             <w:r>
               <w:rPr>
+                <w:b/>
+                <w:bCs/>
                 <w:color w:val="FFFFFF" w:themeColor="background1"/>
                 <w:sz w:val="18"/>
                 <w:szCs w:val="18"/>
@@ -3259,6 +3986,8 @@
             <w:pPr>
               <w:spacing w:before="50" w:after="50" w:line="240" w:lineRule="auto"/>
               <w:rPr>
+                <w:b/>
+                <w:bCs/>
                 <w:color w:val="FFFFFF" w:themeColor="background1"/>
                 <w:sz w:val="18"/>
                 <w:szCs w:val="18"/>
@@ -3266,6 +3995,8 @@
             </w:pPr>
             <w:r>
               <w:rPr>
+                <w:b/>
+                <w:bCs/>
                 <w:color w:val="FFFFFF" w:themeColor="background1"/>
                 <w:sz w:val="18"/>
                 <w:szCs w:val="18"/>
@@ -3278,23 +4009,7 @@
                 <w:sz w:val="16"/>
                 <w:szCs w:val="16"/>
               </w:rPr>
-              <w:t xml:space="preserve">(verbatim </w:t>
-            </w:r>
-            <w:r>
-              <w:rPr>
-                <w:color w:val="FFFFFF" w:themeColor="background1"/>
-                <w:sz w:val="16"/>
-                <w:szCs w:val="16"/>
-              </w:rPr>
-              <w:t>–</w:t>
-            </w:r>
-            <w:r>
-              <w:rPr>
-                <w:color w:val="FFFFFF" w:themeColor="background1"/>
-                <w:sz w:val="16"/>
-                <w:szCs w:val="16"/>
-              </w:rPr>
-              <w:t xml:space="preserve"> flag if paraphrased)</w:t>
+              <w:t>(verbatim – flag if paraphrased)</w:t>
             </w:r>
           </w:p>
         </w:tc>
@@ -3313,6 +4028,8 @@
             <w:pPr>
               <w:spacing w:before="50" w:after="50" w:line="240" w:lineRule="auto"/>
               <w:rPr>
+                <w:b/>
+                <w:bCs/>
                 <w:color w:val="FFFFFF" w:themeColor="background1"/>
                 <w:sz w:val="18"/>
                 <w:szCs w:val="18"/>
@@ -3320,6 +4037,8 @@
             </w:pPr>
             <w:r>
               <w:rPr>
+                <w:b/>
+                <w:bCs/>
                 <w:color w:val="FFFFFF" w:themeColor="background1"/>
                 <w:sz w:val="18"/>
                 <w:szCs w:val="18"/>
@@ -3343,6 +4062,8 @@
             <w:pPr>
               <w:spacing w:before="50" w:after="50" w:line="240" w:lineRule="auto"/>
               <w:rPr>
+                <w:b/>
+                <w:bCs/>
                 <w:color w:val="FFFFFF" w:themeColor="background1"/>
                 <w:sz w:val="18"/>
                 <w:szCs w:val="18"/>
@@ -3350,6 +4071,8 @@
             </w:pPr>
             <w:r>
               <w:rPr>
+                <w:b/>
+                <w:bCs/>
                 <w:color w:val="FFFFFF" w:themeColor="background1"/>
                 <w:sz w:val="18"/>
                 <w:szCs w:val="18"/>
@@ -3360,12 +4083,6 @@
         </w:tc>
       </w:tr>
       <w:tr>
-        <w:tblPrEx>
-          <w:tblCellMar>
-            <w:top w:w="0" w:type="dxa"/>
-            <w:bottom w:w="0" w:type="dxa"/>
-          </w:tblCellMar>
-        </w:tblPrEx>
         <w:tc>
           <w:tcPr>
             <w:tcW w:w="2265" w:type="dxa"/>
@@ -3436,12 +4153,6 @@
         </w:tc>
       </w:tr>
       <w:tr>
-        <w:tblPrEx>
-          <w:tblCellMar>
-            <w:top w:w="0" w:type="dxa"/>
-            <w:bottom w:w="0" w:type="dxa"/>
-          </w:tblCellMar>
-        </w:tblPrEx>
         <w:tc>
           <w:tcPr>
             <w:tcW w:w="2265" w:type="dxa"/>
@@ -3512,12 +4223,6 @@
         </w:tc>
       </w:tr>
       <w:tr>
-        <w:tblPrEx>
-          <w:tblCellMar>
-            <w:top w:w="0" w:type="dxa"/>
-            <w:bottom w:w="0" w:type="dxa"/>
-          </w:tblCellMar>
-        </w:tblPrEx>
         <w:tc>
           <w:tcPr>
             <w:tcW w:w="2265" w:type="dxa"/>
@@ -3620,12 +4325,6 @@
         <w:gridCol w:w="1701"/>
       </w:tblGrid>
       <w:tr>
-        <w:tblPrEx>
-          <w:tblCellMar>
-            <w:top w:w="0" w:type="dxa"/>
-            <w:bottom w:w="0" w:type="dxa"/>
-          </w:tblCellMar>
-        </w:tblPrEx>
         <w:trPr>
           <w:tblHeader/>
         </w:trPr>
@@ -3644,6 +4343,8 @@
             <w:pPr>
               <w:spacing w:before="50" w:after="50" w:line="240" w:lineRule="auto"/>
               <w:rPr>
+                <w:b/>
+                <w:bCs/>
                 <w:color w:val="FFFFFF" w:themeColor="background1"/>
                 <w:sz w:val="18"/>
                 <w:szCs w:val="18"/>
@@ -3651,6 +4352,8 @@
             </w:pPr>
             <w:r>
               <w:rPr>
+                <w:b/>
+                <w:bCs/>
                 <w:color w:val="FFFFFF" w:themeColor="background1"/>
                 <w:sz w:val="18"/>
                 <w:szCs w:val="18"/>
@@ -3674,6 +4377,8 @@
             <w:pPr>
               <w:spacing w:before="50" w:after="50" w:line="240" w:lineRule="auto"/>
               <w:rPr>
+                <w:b/>
+                <w:bCs/>
                 <w:color w:val="FFFFFF" w:themeColor="background1"/>
                 <w:sz w:val="18"/>
                 <w:szCs w:val="18"/>
@@ -3681,6 +4386,8 @@
             </w:pPr>
             <w:r>
               <w:rPr>
+                <w:b/>
+                <w:bCs/>
                 <w:color w:val="FFFFFF" w:themeColor="background1"/>
                 <w:sz w:val="18"/>
                 <w:szCs w:val="18"/>
@@ -3704,6 +4411,8 @@
             <w:pPr>
               <w:spacing w:before="50" w:after="50" w:line="240" w:lineRule="auto"/>
               <w:rPr>
+                <w:b/>
+                <w:bCs/>
                 <w:color w:val="FFFFFF" w:themeColor="background1"/>
                 <w:sz w:val="18"/>
                 <w:szCs w:val="18"/>
@@ -3711,6 +4420,8 @@
             </w:pPr>
             <w:r>
               <w:rPr>
+                <w:b/>
+                <w:bCs/>
                 <w:color w:val="FFFFFF" w:themeColor="background1"/>
                 <w:sz w:val="18"/>
                 <w:szCs w:val="18"/>
@@ -3734,6 +4445,8 @@
             <w:pPr>
               <w:spacing w:before="50" w:after="50" w:line="240" w:lineRule="auto"/>
               <w:rPr>
+                <w:b/>
+                <w:bCs/>
                 <w:color w:val="FFFFFF" w:themeColor="background1"/>
                 <w:sz w:val="18"/>
                 <w:szCs w:val="18"/>
@@ -3741,6 +4454,8 @@
             </w:pPr>
             <w:r>
               <w:rPr>
+                <w:b/>
+                <w:bCs/>
                 <w:color w:val="FFFFFF" w:themeColor="background1"/>
                 <w:sz w:val="18"/>
                 <w:szCs w:val="18"/>
@@ -3751,12 +4466,6 @@
         </w:tc>
       </w:tr>
       <w:tr>
-        <w:tblPrEx>
-          <w:tblCellMar>
-            <w:top w:w="0" w:type="dxa"/>
-            <w:bottom w:w="0" w:type="dxa"/>
-          </w:tblCellMar>
-        </w:tblPrEx>
         <w:tc>
           <w:tcPr>
             <w:tcW w:w="1415" w:type="dxa"/>
@@ -3827,12 +4536,6 @@
         </w:tc>
       </w:tr>
       <w:tr>
-        <w:tblPrEx>
-          <w:tblCellMar>
-            <w:top w:w="0" w:type="dxa"/>
-            <w:bottom w:w="0" w:type="dxa"/>
-          </w:tblCellMar>
-        </w:tblPrEx>
         <w:tc>
           <w:tcPr>
             <w:tcW w:w="1415" w:type="dxa"/>
@@ -3903,12 +4606,6 @@
         </w:tc>
       </w:tr>
       <w:tr>
-        <w:tblPrEx>
-          <w:tblCellMar>
-            <w:top w:w="0" w:type="dxa"/>
-            <w:bottom w:w="0" w:type="dxa"/>
-          </w:tblCellMar>
-        </w:tblPrEx>
         <w:tc>
           <w:tcPr>
             <w:tcW w:w="1415" w:type="dxa"/>
@@ -3994,20 +4691,14 @@
         </w:rPr>
       </w:pPr>
       <w:r>
-        <w:t>&lt;&lt;</w:t>
-      </w:r>
-      <w:r>
-        <w:t>remove any empty rows from tables once completed</w:t>
-      </w:r>
-      <w:r>
-        <w:t>&gt;&gt;</w:t>
+        <w:t>&lt;&lt;remove any empty rows from tables once completed&gt;&gt;</w:t>
       </w:r>
     </w:p>
     <w:sectPr>
-      <w:headerReference w:type="default" r:id="rId7"/>
-      <w:footerReference w:type="default" r:id="rId8"/>
-      <w:headerReference w:type="first" r:id="rId9"/>
-      <w:footerReference w:type="first" r:id="rId10"/>
+      <w:headerReference w:type="default" r:id="rId10"/>
+      <w:footerReference w:type="default" r:id="rId11"/>
+      <w:headerReference w:type="first" r:id="rId12"/>
+      <w:footerReference w:type="first" r:id="rId13"/>
       <w:pgSz w:w="11906" w:h="16838"/>
       <w:pgMar w:top="1134" w:right="1134" w:bottom="1200" w:left="1134" w:header="708" w:footer="708" w:gutter="0"/>
       <w:cols w:space="720"/>
@@ -4179,10 +4870,7 @@
             <w:pStyle w:val="Footer"/>
           </w:pPr>
           <w:r>
-            <w:t>Environment Informatio</w:t>
-          </w:r>
-          <w:r>
-            <w:t>n Strategy and Policy Branch</w:t>
+            <w:t>Environment Information Strategy and Policy Branch</w:t>
           </w:r>
         </w:p>
       </w:tc>
@@ -4271,6 +4959,7 @@
         <w:p>
           <w:pPr>
             <w:pStyle w:val="Footer"/>
+            <w:jc w:val="right"/>
           </w:pPr>
           <w:r>
             <w:fldChar w:fldCharType="begin"/>
@@ -4801,19 +5490,7 @@
             <w:pStyle w:val="Header"/>
           </w:pPr>
           <w:r>
-            <w:t>I</w:t>
-          </w:r>
-          <w:r>
-            <w:t>ntelligence briefing</w:t>
-          </w:r>
-          <w:r>
-            <w:t xml:space="preserve"> – </w:t>
-          </w:r>
-          <w:r>
-            <w:t>Senate committee hearing</w:t>
-          </w:r>
-          <w:r>
-            <w:t xml:space="preserve"> </w:t>
+            <w:t xml:space="preserve">Intelligence briefing – Senate committee hearing </w:t>
           </w:r>
         </w:p>
       </w:tc>
@@ -5880,10 +6557,11 @@
   <w:abstractNum w:abstractNumId="6" w15:restartNumberingAfterBreak="0">
     <w:nsid w:val="70F94208"/>
     <w:multiLevelType w:val="multilevel"/>
-    <w:tmpl w:val="AAC60050"/>
+    <w:tmpl w:val="1DF816A8"/>
     <w:lvl w:ilvl="0">
       <w:start w:val="1"/>
       <w:numFmt w:val="decimal"/>
+      <w:pStyle w:val="L1Dotpoints"/>
       <w:lvlText w:val="%1."/>
       <w:lvlJc w:val="left"/>
       <w:pPr>
@@ -5899,6 +6577,7 @@
     <w:lvl w:ilvl="1">
       <w:start w:val="1"/>
       <w:numFmt w:val="lowerLetter"/>
+      <w:pStyle w:val="ListParagraph"/>
       <w:lvlText w:val="%2)"/>
       <w:lvlJc w:val="left"/>
       <w:pPr>
@@ -5914,6 +6593,7 @@
     <w:lvl w:ilvl="2">
       <w:start w:val="1"/>
       <w:numFmt w:val="bullet"/>
+      <w:pStyle w:val="L3Dotpoints"/>
       <w:lvlText w:val=""/>
       <w:lvlJc w:val="left"/>
       <w:pPr>
@@ -6020,6 +6700,126 @@
   </w:num>
   <w:num w:numId="6" w16cid:durableId="729379368">
     <w:abstractNumId w:val="2"/>
+  </w:num>
+  <w:num w:numId="7" w16cid:durableId="1830317664">
+    <w:abstractNumId w:val="6"/>
+    <w:lvlOverride w:ilvl="0">
+      <w:startOverride w:val="1"/>
+    </w:lvlOverride>
+    <w:lvlOverride w:ilvl="1">
+      <w:startOverride w:val="1"/>
+    </w:lvlOverride>
+    <w:lvlOverride w:ilvl="2">
+      <w:startOverride w:val="1"/>
+    </w:lvlOverride>
+    <w:lvlOverride w:ilvl="3">
+      <w:startOverride w:val="1"/>
+    </w:lvlOverride>
+    <w:lvlOverride w:ilvl="4">
+      <w:startOverride w:val="1"/>
+    </w:lvlOverride>
+    <w:lvlOverride w:ilvl="5">
+      <w:startOverride w:val="1"/>
+    </w:lvlOverride>
+    <w:lvlOverride w:ilvl="6">
+      <w:startOverride w:val="1"/>
+    </w:lvlOverride>
+    <w:lvlOverride w:ilvl="7">
+      <w:startOverride w:val="1"/>
+    </w:lvlOverride>
+    <w:lvlOverride w:ilvl="8">
+      <w:startOverride w:val="1"/>
+    </w:lvlOverride>
+  </w:num>
+  <w:num w:numId="8" w16cid:durableId="1425759051">
+    <w:abstractNumId w:val="6"/>
+    <w:lvlOverride w:ilvl="0">
+      <w:startOverride w:val="1"/>
+    </w:lvlOverride>
+    <w:lvlOverride w:ilvl="1">
+      <w:startOverride w:val="1"/>
+    </w:lvlOverride>
+    <w:lvlOverride w:ilvl="2">
+      <w:startOverride w:val="1"/>
+    </w:lvlOverride>
+    <w:lvlOverride w:ilvl="3">
+      <w:startOverride w:val="1"/>
+    </w:lvlOverride>
+    <w:lvlOverride w:ilvl="4">
+      <w:startOverride w:val="1"/>
+    </w:lvlOverride>
+    <w:lvlOverride w:ilvl="5">
+      <w:startOverride w:val="1"/>
+    </w:lvlOverride>
+    <w:lvlOverride w:ilvl="6">
+      <w:startOverride w:val="1"/>
+    </w:lvlOverride>
+    <w:lvlOverride w:ilvl="7">
+      <w:startOverride w:val="1"/>
+    </w:lvlOverride>
+    <w:lvlOverride w:ilvl="8">
+      <w:startOverride w:val="1"/>
+    </w:lvlOverride>
+  </w:num>
+  <w:num w:numId="9" w16cid:durableId="917396963">
+    <w:abstractNumId w:val="6"/>
+    <w:lvlOverride w:ilvl="0">
+      <w:startOverride w:val="1"/>
+    </w:lvlOverride>
+    <w:lvlOverride w:ilvl="1">
+      <w:startOverride w:val="1"/>
+    </w:lvlOverride>
+    <w:lvlOverride w:ilvl="2">
+      <w:startOverride w:val="1"/>
+    </w:lvlOverride>
+    <w:lvlOverride w:ilvl="3">
+      <w:startOverride w:val="1"/>
+    </w:lvlOverride>
+    <w:lvlOverride w:ilvl="4">
+      <w:startOverride w:val="1"/>
+    </w:lvlOverride>
+    <w:lvlOverride w:ilvl="5">
+      <w:startOverride w:val="1"/>
+    </w:lvlOverride>
+    <w:lvlOverride w:ilvl="6">
+      <w:startOverride w:val="1"/>
+    </w:lvlOverride>
+    <w:lvlOverride w:ilvl="7">
+      <w:startOverride w:val="1"/>
+    </w:lvlOverride>
+    <w:lvlOverride w:ilvl="8">
+      <w:startOverride w:val="1"/>
+    </w:lvlOverride>
+  </w:num>
+  <w:num w:numId="10" w16cid:durableId="1676419612">
+    <w:abstractNumId w:val="6"/>
+    <w:lvlOverride w:ilvl="0">
+      <w:startOverride w:val="1"/>
+    </w:lvlOverride>
+    <w:lvlOverride w:ilvl="1">
+      <w:startOverride w:val="1"/>
+    </w:lvlOverride>
+    <w:lvlOverride w:ilvl="2">
+      <w:startOverride w:val="1"/>
+    </w:lvlOverride>
+    <w:lvlOverride w:ilvl="3">
+      <w:startOverride w:val="1"/>
+    </w:lvlOverride>
+    <w:lvlOverride w:ilvl="4">
+      <w:startOverride w:val="1"/>
+    </w:lvlOverride>
+    <w:lvlOverride w:ilvl="5">
+      <w:startOverride w:val="1"/>
+    </w:lvlOverride>
+    <w:lvlOverride w:ilvl="6">
+      <w:startOverride w:val="1"/>
+    </w:lvlOverride>
+    <w:lvlOverride w:ilvl="7">
+      <w:startOverride w:val="1"/>
+    </w:lvlOverride>
+    <w:lvlOverride w:ilvl="8">
+      <w:startOverride w:val="1"/>
+    </w:lvlOverride>
   </w:num>
 </w:numbering>
 </file>
@@ -6575,7 +7375,21 @@
   </w:style>
   <w:style w:type="paragraph" w:styleId="ListParagraph">
     <w:name w:val="List Paragraph"/>
+    <w:aliases w:val="List Paragraph: L1"/>
     <w:qFormat/>
+    <w:rsid w:val="003A2A92"/>
+    <w:pPr>
+      <w:numPr>
+        <w:ilvl w:val="1"/>
+        <w:numId w:val="2"/>
+      </w:numPr>
+      <w:spacing w:after="60" w:line="257" w:lineRule="auto"/>
+    </w:pPr>
+    <w:rPr>
+      <w:rFonts w:asciiTheme="minorHAnsi" w:hAnsiTheme="minorHAnsi"/>
+      <w:sz w:val="21"/>
+      <w:szCs w:val="21"/>
+    </w:rPr>
   </w:style>
   <w:style w:type="character" w:styleId="Hyperlink">
     <w:name w:val="Hyperlink"/>
@@ -6748,6 +7562,71 @@
       <w:sz w:val="18"/>
       <w:szCs w:val="18"/>
     </w:rPr>
+  </w:style>
+  <w:style w:type="paragraph" w:styleId="TOC1">
+    <w:name w:val="toc 1"/>
+    <w:basedOn w:val="Normal"/>
+    <w:next w:val="Normal"/>
+    <w:autoRedefine/>
+    <w:uiPriority w:val="39"/>
+    <w:unhideWhenUsed/>
+    <w:rsid w:val="00BF64A7"/>
+    <w:pPr>
+      <w:spacing w:after="60" w:line="240" w:lineRule="auto"/>
+    </w:pPr>
+    <w:rPr>
+      <w:rFonts w:ascii="Aptos SemiBold" w:hAnsi="Aptos SemiBold"/>
+      <w:sz w:val="18"/>
+    </w:rPr>
+  </w:style>
+  <w:style w:type="paragraph" w:styleId="TOC2">
+    <w:name w:val="toc 2"/>
+    <w:basedOn w:val="Normal"/>
+    <w:next w:val="Normal"/>
+    <w:autoRedefine/>
+    <w:uiPriority w:val="39"/>
+    <w:unhideWhenUsed/>
+    <w:rsid w:val="00BF64A7"/>
+    <w:pPr>
+      <w:spacing w:after="0" w:line="240" w:lineRule="auto"/>
+      <w:ind w:left="210"/>
+    </w:pPr>
+    <w:rPr>
+      <w:sz w:val="18"/>
+    </w:rPr>
+  </w:style>
+  <w:style w:type="paragraph" w:customStyle="1" w:styleId="L2Dotpoints">
+    <w:name w:val="L2: Dot points"/>
+    <w:basedOn w:val="ListParagraph"/>
+    <w:qFormat/>
+    <w:rsid w:val="00FE39C2"/>
+    <w:pPr>
+      <w:numPr>
+        <w:ilvl w:val="1"/>
+      </w:numPr>
+    </w:pPr>
+  </w:style>
+  <w:style w:type="paragraph" w:customStyle="1" w:styleId="L1Dotpoints">
+    <w:name w:val="L1: Dot points"/>
+    <w:basedOn w:val="ListParagraph"/>
+    <w:qFormat/>
+    <w:rsid w:val="00FE39C2"/>
+    <w:pPr>
+      <w:numPr>
+        <w:ilvl w:val="0"/>
+      </w:numPr>
+    </w:pPr>
+  </w:style>
+  <w:style w:type="paragraph" w:customStyle="1" w:styleId="L3Dotpoints">
+    <w:name w:val="L3: Dot points"/>
+    <w:basedOn w:val="ListParagraph"/>
+    <w:qFormat/>
+    <w:rsid w:val="00FE39C2"/>
+    <w:pPr>
+      <w:numPr>
+        <w:ilvl w:val="2"/>
+      </w:numPr>
+    </w:pPr>
   </w:style>
 </w:styles>
 </file>
@@ -7065,4 +7944,36 @@
     </a:ext>
   </a:extLst>
 </a:theme>
+</file>
+
+<file path=word/webextensions/taskpanes.xml><?xml version="1.0" encoding="utf-8"?>
+<wetp:taskpanes xmlns:wetp="http://schemas.microsoft.com/office/webextensions/taskpanes/2010/11">
+  <wetp:taskpane dockstate="right" visibility="0" width="350" row="3">
+    <wetp:webextensionref xmlns:r="http://schemas.openxmlformats.org/officeDocument/2006/relationships" r:id="rId1"/>
+  </wetp:taskpane>
+</wetp:taskpanes>
+</file>
+
+<file path=word/webextensions/webextension1.xml><?xml version="1.0" encoding="utf-8"?>
+<we:webextension xmlns:we="http://schemas.microsoft.com/office/webextensions/webextension/2010/11" id="{32661CAC-CE95-43D4-BE39-0C571B454333}">
+  <we:reference id="wa200008397" version="1.1.4.0" store="en-US" storeType="OMEX"/>
+  <we:alternateReferences>
+    <we:reference id="WA200008397" version="1.1.4.0" store="" storeType="OMEX"/>
+  </we:alternateReferences>
+  <we:properties/>
+  <we:bindings/>
+  <we:snapshot xmlns:r="http://schemas.openxmlformats.org/officeDocument/2006/relationships"/>
+</we:webextension>
+</file>
+
+<file path=customXml/item1.xml><?xml version="1.0" encoding="utf-8"?>
+<b:Sources xmlns:b="http://schemas.openxmlformats.org/officeDocument/2006/bibliography" xmlns="http://schemas.openxmlformats.org/officeDocument/2006/bibliography" SelectedStyle="\APASixthEditionOfficeOnline.xsl" StyleName="APA" Version="6"/>
+</file>
+
+<file path=customXml/itemProps1.xml><?xml version="1.0" encoding="utf-8"?>
+<ds:datastoreItem xmlns:ds="http://schemas.openxmlformats.org/officeDocument/2006/customXml" ds:itemID="{A69A01A2-F2A5-4CD8-B671-EAAC439A4188}">
+  <ds:schemaRefs>
+    <ds:schemaRef ds:uri="http://schemas.openxmlformats.org/officeDocument/2006/bibliography"/>
+  </ds:schemaRefs>
+</ds:datastoreItem>
 </file>
</xml_diff>

<commit_message>
Update prompt, CLAUDE.md, and template for L1/L2/L3 styles and clearer instructions
- Add DOCX list styles section (L1/L2/L3: Dot points) to prompt.md and CLAUDE.md
- Add referencing rule: Hansard page or timestamp for direct citations only
- Change section metadata from italic text to table format (Hansard pages / Timestamps)
- Add suggested dot point counts for every heading in prompt.md
- Separate layer-by-layer content instructions from section anatomy in prompt.md
- Strip detailed instructions from template /// blocks, replace with style examples
- Update witness metadata tables in template to support timestamps
- Update formatting rules and tone standards to reference named styles
- Remove old output files (ECLC_HIB_002, ECLC_HIB_003)

Co-Authored-By: Claude Opus 4.6 <noreply@anthropic.com>
</commit_message>
<xml_diff>
--- a/DCCEEW_Briefing_OutputTemplate.docx
+++ b/DCCEEW_Briefing_OutputTemplate.docx
@@ -1919,7 +1919,7 @@
               <w:rPr>
                 <w:rFonts w:ascii="Aptos SemiBold" w:hAnsi="Aptos SemiBold"/>
               </w:rPr>
-              <w:t>Hansard pages</w:t>
+              <w:t>Hansard pages / Timestamps</w:t>
             </w:r>
           </w:p>
         </w:tc>
@@ -1932,19 +1932,7 @@
               <w:pStyle w:val="TableText"/>
             </w:pPr>
             <w:r>
-              <w:t>[</w:t>
-            </w:r>
-            <w:r>
-              <w:t>xx–xx</w:t>
-            </w:r>
-            <w:r>
-              <w:t xml:space="preserve">, leave blank if </w:t>
-            </w:r>
-            <w:r>
-              <w:t>auto-generated transcript</w:t>
-            </w:r>
-            <w:r>
-              <w:t>]</w:t>
+              <w:t xml:space="preserve">[xx–xx or approximate timestamps]</w:t>
             </w:r>
           </w:p>
         </w:tc>
@@ -2015,9 +2003,46 @@
     <w:p>
       <w:pPr>
         <w:pStyle w:val="L1Dotpoints"/>
-      </w:pPr>
-      <w:r>
-        <w:t xml:space="preserve">Dot points. </w:t>
+        <w:spacing w:after="60" w:line="257" w:lineRule="auto"/>
+      </w:pPr>
+      <w:r>
+        <w:t xml:space="preserve">[L1: Dot points – see prompt.md for content instructions]</w:t>
+      </w:r>
+    </w:p>
+    <w:p>
+      <w:pPr>
+        <w:pStyle w:val="L2Dotpoints"/>
+        <w:spacing w:after="60" w:line="257" w:lineRule="auto"/>
+      </w:pPr>
+      <w:r>
+        <w:t xml:space="preserve">[L2: Dot points]</w:t>
+      </w:r>
+    </w:p>
+    <w:p>
+      <w:pPr>
+        <w:spacing w:after="60" w:line="257" w:lineRule="auto"/>
+      </w:pPr>
+      <w:r>
+        <w:t>///</w:t>
+      </w:r>
+    </w:p>
+    <w:p>
+      <w:pPr>
+        <w:pStyle w:val="Heading3"/>
+      </w:pPr>
+      <w:r>
+        <w:t xml:space="preserve">L2 </w:t>
+      </w:r>
+      <w:r>
+        <w:t>–</w:t>
+      </w:r>
+      <w:r>
+        <w:t xml:space="preserve"> Legislative and policy signal</w:t>
+      </w:r>
+    </w:p>
+    <w:p>
+      <w:r>
+        <w:t>///</w:t>
       </w:r>
     </w:p>
     <w:p>
@@ -2025,7 +2050,7 @@
         <w:pStyle w:val="L1Dotpoints"/>
       </w:pPr>
       <w:r>
-        <w:t xml:space="preserve">Factual account only. </w:t>
+        <w:t xml:space="preserve">[L1: Dot points – see prompt.md for content instructions]</w:t>
       </w:r>
     </w:p>
     <w:p>
@@ -2033,7 +2058,39 @@
         <w:pStyle w:val="L2Dotpoints"/>
       </w:pPr>
       <w:r>
-        <w:t>Who was present</w:t>
+        <w:t xml:space="preserve">[L2: Dot points]</w:t>
+      </w:r>
+    </w:p>
+    <w:p>
+      <w:r>
+        <w:t>///</w:t>
+      </w:r>
+    </w:p>
+    <w:p>
+      <w:pPr>
+        <w:pStyle w:val="Heading3"/>
+      </w:pPr>
+      <w:r>
+        <w:t xml:space="preserve">L3 </w:t>
+      </w:r>
+      <w:r>
+        <w:t>–</w:t>
+      </w:r>
+      <w:r>
+        <w:t xml:space="preserve"> Political intelligence</w:t>
+      </w:r>
+    </w:p>
+    <w:p>
+      <w:r>
+        <w:t>///</w:t>
+      </w:r>
+    </w:p>
+    <w:p>
+      <w:pPr>
+        <w:pStyle w:val="L1Dotpoints"/>
+      </w:pPr>
+      <w:r>
+        <w:t xml:space="preserve">[L1: Dot points – see prompt.md for content instructions]</w:t>
       </w:r>
     </w:p>
     <w:p>
@@ -2041,18 +2098,39 @@
         <w:pStyle w:val="L2Dotpoints"/>
       </w:pPr>
       <w:r>
-        <w:t>what questions were asked</w:t>
-      </w:r>
-      <w:r>
-        <w:t>; and</w:t>
-      </w:r>
-    </w:p>
-    <w:p>
-      <w:pPr>
-        <w:pStyle w:val="L3Dotpoints"/>
-      </w:pPr>
-      <w:r>
-        <w:t>who asked them</w:t>
+        <w:t xml:space="preserve">[L2: Dot points]</w:t>
+      </w:r>
+    </w:p>
+    <w:p>
+      <w:r>
+        <w:t>///</w:t>
+      </w:r>
+    </w:p>
+    <w:p>
+      <w:pPr>
+        <w:pStyle w:val="Heading3"/>
+      </w:pPr>
+      <w:r>
+        <w:t xml:space="preserve">L4 </w:t>
+      </w:r>
+      <w:r>
+        <w:t>–</w:t>
+      </w:r>
+      <w:r>
+        <w:t xml:space="preserve"> Risk and exposure</w:t>
+      </w:r>
+    </w:p>
+    <w:p>
+      <w:r>
+        <w:t>///</w:t>
+      </w:r>
+    </w:p>
+    <w:p>
+      <w:pPr>
+        <w:pStyle w:val="L1Dotpoints"/>
+      </w:pPr>
+      <w:r>
+        <w:t xml:space="preserve">[L1: Dot points – see prompt.md for content instructions]</w:t>
       </w:r>
     </w:p>
     <w:p>
@@ -2060,13 +2138,39 @@
         <w:pStyle w:val="L2Dotpoints"/>
       </w:pPr>
       <w:r>
-        <w:t>what answers were given</w:t>
-      </w:r>
-      <w:r>
-        <w:t>;</w:t>
-      </w:r>
-      <w:r>
-        <w:t xml:space="preserve"> and </w:t>
+        <w:t xml:space="preserve">[L2: Dot points]</w:t>
+      </w:r>
+    </w:p>
+    <w:p>
+      <w:r>
+        <w:t>///</w:t>
+      </w:r>
+    </w:p>
+    <w:p>
+      <w:pPr>
+        <w:pStyle w:val="Heading3"/>
+      </w:pPr>
+      <w:r>
+        <w:t xml:space="preserve">L5 </w:t>
+      </w:r>
+      <w:r>
+        <w:t>–</w:t>
+      </w:r>
+      <w:r>
+        <w:t xml:space="preserve"> Forward look</w:t>
+      </w:r>
+    </w:p>
+    <w:p>
+      <w:r>
+        <w:t>///</w:t>
+      </w:r>
+    </w:p>
+    <w:p>
+      <w:pPr>
+        <w:pStyle w:val="L1Dotpoints"/>
+      </w:pPr>
+      <w:r>
+        <w:t xml:space="preserve">[L1: Dot points – see prompt.md for content instructions]</w:t>
       </w:r>
     </w:p>
     <w:p>
@@ -2074,334 +2178,7 @@
         <w:pStyle w:val="L2Dotpoints"/>
       </w:pPr>
       <w:r>
-        <w:t xml:space="preserve">what documents were tabled. </w:t>
-      </w:r>
-    </w:p>
-    <w:p>
-      <w:pPr>
-        <w:pStyle w:val="L1Dotpoints"/>
-      </w:pPr>
-      <w:r>
-        <w:t xml:space="preserve">No interpretation. </w:t>
-      </w:r>
-    </w:p>
-    <w:p>
-      <w:pPr>
-        <w:pStyle w:val="L1Dotpoints"/>
-      </w:pPr>
-      <w:r>
-        <w:t>Cross-reference Hansard page numbers where available.</w:t>
-      </w:r>
-    </w:p>
-    <w:p>
-      <w:pPr>
-        <w:spacing w:after="60" w:line="257" w:lineRule="auto"/>
-      </w:pPr>
-      <w:r>
-        <w:t>///</w:t>
-      </w:r>
-    </w:p>
-    <w:p>
-      <w:pPr>
-        <w:pStyle w:val="Heading3"/>
-      </w:pPr>
-      <w:r>
-        <w:t xml:space="preserve">L2 </w:t>
-      </w:r>
-      <w:r>
-        <w:t>–</w:t>
-      </w:r>
-      <w:r>
-        <w:t xml:space="preserve"> Legislative and policy signal</w:t>
-      </w:r>
-    </w:p>
-    <w:p>
-      <w:r>
-        <w:t>///</w:t>
-      </w:r>
-    </w:p>
-    <w:p>
-      <w:pPr>
-        <w:pStyle w:val="L1Dotpoints"/>
-      </w:pPr>
-      <w:r>
-        <w:t>Dot points.</w:t>
-      </w:r>
-    </w:p>
-    <w:p>
-      <w:pPr>
-        <w:pStyle w:val="L1Dotpoints"/>
-      </w:pPr>
-      <w:r>
-        <w:t>Map testimony to specific bill provisions</w:t>
-      </w:r>
-      <w:r>
-        <w:t>:</w:t>
-      </w:r>
-    </w:p>
-    <w:p>
-      <w:pPr>
-        <w:pStyle w:val="L2Dotpoints"/>
-      </w:pPr>
-      <w:r>
-        <w:t xml:space="preserve">Identify concessions, clarifications, contested provisions, new interpretive positions on the public record, and </w:t>
-      </w:r>
-    </w:p>
-    <w:p>
-      <w:pPr>
-        <w:pStyle w:val="L2Dotpoints"/>
-      </w:pPr>
-      <w:r>
-        <w:t xml:space="preserve">Any divergence from DCCEEW's stated position. </w:t>
-      </w:r>
-    </w:p>
-    <w:p>
-      <w:pPr>
-        <w:pStyle w:val="L1Dotpoints"/>
-      </w:pPr>
-      <w:r>
-        <w:t>Flag provision numbers wherever possible.</w:t>
-      </w:r>
-    </w:p>
-    <w:p>
-      <w:r>
-        <w:t>///</w:t>
-      </w:r>
-    </w:p>
-    <w:p>
-      <w:pPr>
-        <w:pStyle w:val="Heading3"/>
-      </w:pPr>
-      <w:r>
-        <w:t xml:space="preserve">L3 </w:t>
-      </w:r>
-      <w:r>
-        <w:t>–</w:t>
-      </w:r>
-      <w:r>
-        <w:t xml:space="preserve"> Political intelligence</w:t>
-      </w:r>
-    </w:p>
-    <w:p>
-      <w:r>
-        <w:t>///</w:t>
-      </w:r>
-    </w:p>
-    <w:p>
-      <w:pPr>
-        <w:pStyle w:val="L1Dotpoints"/>
-      </w:pPr>
-      <w:r>
-        <w:t>Dot points.</w:t>
-      </w:r>
-    </w:p>
-    <w:p>
-      <w:pPr>
-        <w:pStyle w:val="L1Dotpoints"/>
-      </w:pPr>
-      <w:r>
-        <w:t xml:space="preserve">Assess senatorial intent and dynamics, kept strictly separate from L2. </w:t>
-      </w:r>
-    </w:p>
-    <w:p>
-      <w:pPr>
-        <w:pStyle w:val="L1Dotpoints"/>
-      </w:pPr>
-      <w:r>
-        <w:t>Identify senator</w:t>
-      </w:r>
-      <w:r>
-        <w:t>:</w:t>
-      </w:r>
-    </w:p>
-    <w:p>
-      <w:pPr>
-        <w:pStyle w:val="L2Dotpoints"/>
-      </w:pPr>
-      <w:r>
-        <w:t xml:space="preserve">agendas, </w:t>
-      </w:r>
-    </w:p>
-    <w:p>
-      <w:pPr>
-        <w:pStyle w:val="L2Dotpoints"/>
-      </w:pPr>
-      <w:r>
-        <w:t xml:space="preserve">cross-party dynamics, </w:t>
-      </w:r>
-    </w:p>
-    <w:p>
-      <w:pPr>
-        <w:pStyle w:val="L2Dotpoints"/>
-      </w:pPr>
-      <w:r>
-        <w:t xml:space="preserve">rhetorical patterns, and </w:t>
-      </w:r>
-    </w:p>
-    <w:p>
-      <w:pPr>
-        <w:pStyle w:val="L2Dotpoints"/>
-      </w:pPr>
-      <w:r>
-        <w:t>signals about likely dissenting reports.</w:t>
-      </w:r>
-    </w:p>
-    <w:p>
-      <w:pPr>
-        <w:pStyle w:val="L1Dotpoints"/>
-      </w:pPr>
-      <w:r>
-        <w:t>If low signal, write: 'Political dynamics: low signal in this section.'</w:t>
-      </w:r>
-    </w:p>
-    <w:p>
-      <w:r>
-        <w:t>///</w:t>
-      </w:r>
-    </w:p>
-    <w:p>
-      <w:pPr>
-        <w:pStyle w:val="Heading3"/>
-      </w:pPr>
-      <w:r>
-        <w:t xml:space="preserve">L4 </w:t>
-      </w:r>
-      <w:r>
-        <w:t>–</w:t>
-      </w:r>
-      <w:r>
-        <w:t xml:space="preserve"> Risk and exposure</w:t>
-      </w:r>
-    </w:p>
-    <w:p>
-      <w:r>
-        <w:t>///</w:t>
-      </w:r>
-    </w:p>
-    <w:p>
-      <w:pPr>
-        <w:pStyle w:val="L1Dotpoints"/>
-      </w:pPr>
-      <w:r>
-        <w:t>Dot points.</w:t>
-      </w:r>
-    </w:p>
-    <w:p>
-      <w:pPr>
-        <w:pStyle w:val="L1Dotpoints"/>
-      </w:pPr>
-      <w:r>
-        <w:t xml:space="preserve">Log each commitment on notice individually: </w:t>
-      </w:r>
-    </w:p>
-    <w:p>
-      <w:pPr>
-        <w:pStyle w:val="L2Dotpoints"/>
-      </w:pPr>
-      <w:r>
-        <w:t xml:space="preserve">senator / question / witness / date required. </w:t>
-      </w:r>
-    </w:p>
-    <w:p>
-      <w:pPr>
-        <w:pStyle w:val="L1Dotpoints"/>
-      </w:pPr>
-      <w:r>
-        <w:t xml:space="preserve">Identify areas of exposure for DCCEEW, </w:t>
-      </w:r>
-    </w:p>
-    <w:p>
-      <w:pPr>
-        <w:pStyle w:val="L1Dotpoints"/>
-      </w:pPr>
-      <w:r>
-        <w:t xml:space="preserve">inconsistencies surfaced in testimony, and </w:t>
-      </w:r>
-    </w:p>
-    <w:p>
-      <w:pPr>
-        <w:pStyle w:val="L1Dotpoints"/>
-      </w:pPr>
-      <w:r>
-        <w:t xml:space="preserve">officials who appeared to struggle under questioning. </w:t>
-      </w:r>
-    </w:p>
-    <w:p>
-      <w:pPr>
-        <w:pStyle w:val="L2Dotpoints"/>
-      </w:pPr>
-      <w:r>
-        <w:t xml:space="preserve">Note the last category with appropriate sensitivity </w:t>
-      </w:r>
-      <w:r>
-        <w:t>–</w:t>
-      </w:r>
-      <w:r>
-        <w:t xml:space="preserve"> focus on exposure risk, not the individual.</w:t>
-      </w:r>
-    </w:p>
-    <w:p>
-      <w:r>
-        <w:t>///</w:t>
-      </w:r>
-    </w:p>
-    <w:p>
-      <w:pPr>
-        <w:pStyle w:val="Heading3"/>
-      </w:pPr>
-      <w:r>
-        <w:t xml:space="preserve">L5 </w:t>
-      </w:r>
-      <w:r>
-        <w:t>–</w:t>
-      </w:r>
-      <w:r>
-        <w:t xml:space="preserve"> Forward look</w:t>
-      </w:r>
-    </w:p>
-    <w:p>
-      <w:r>
-        <w:t>///</w:t>
-      </w:r>
-    </w:p>
-    <w:p>
-      <w:pPr>
-        <w:pStyle w:val="L1Dotpoints"/>
-      </w:pPr>
-      <w:r>
-        <w:t>Dot points.</w:t>
-      </w:r>
-    </w:p>
-    <w:p>
-      <w:pPr>
-        <w:pStyle w:val="L1Dotpoints"/>
-      </w:pPr>
-      <w:r>
-        <w:t>Based on the trajectory of this line of inquiry:</w:t>
-      </w:r>
-    </w:p>
-    <w:p>
-      <w:pPr>
-        <w:pStyle w:val="L2Dotpoints"/>
-      </w:pPr>
-      <w:r>
-        <w:t xml:space="preserve">what is likely to continue? </w:t>
-      </w:r>
-    </w:p>
-    <w:p>
-      <w:pPr>
-        <w:pStyle w:val="L2Dotpoints"/>
-      </w:pPr>
-      <w:r>
-        <w:t xml:space="preserve">What preparation does DCCEEW need? </w:t>
-      </w:r>
-    </w:p>
-    <w:p>
-      <w:pPr>
-        <w:pStyle w:val="L2Dotpoints"/>
-      </w:pPr>
-      <w:r>
-        <w:t>What signals about committee recommendations are emerging?</w:t>
+        <w:t xml:space="preserve">[L2: Dot points]</w:t>
       </w:r>
     </w:p>
     <w:p>
@@ -2457,7 +2234,7 @@
               <w:rPr>
                 <w:rFonts w:ascii="Aptos SemiBold" w:hAnsi="Aptos SemiBold"/>
               </w:rPr>
-              <w:t>Hansard pages</w:t>
+              <w:t>Hansard pages / Timestamps</w:t>
             </w:r>
           </w:p>
         </w:tc>
@@ -2470,16 +2247,7 @@
               <w:pStyle w:val="TableText"/>
             </w:pPr>
             <w:r>
-              <w:t>[</w:t>
-            </w:r>
-            <w:r>
-              <w:t xml:space="preserve">xx–xx, leave blank if </w:t>
-            </w:r>
-            <w:r>
-              <w:t>auto-generated transcript</w:t>
-            </w:r>
-            <w:r>
-              <w:t>]</w:t>
+              <w:t xml:space="preserve">[xx–xx or approximate timestamps]</w:t>
             </w:r>
           </w:p>
         </w:tc>
@@ -2544,9 +2312,40 @@
     <w:p>
       <w:pPr>
         <w:pStyle w:val="L1Dotpoints"/>
-      </w:pPr>
-      <w:r>
-        <w:t xml:space="preserve">Dot points. </w:t>
+        <w:spacing w:after="60" w:line="257" w:lineRule="auto"/>
+      </w:pPr>
+      <w:r>
+        <w:t xml:space="preserve">[L1: Dot points – see prompt.md for content instructions]</w:t>
+      </w:r>
+    </w:p>
+    <w:p>
+      <w:pPr>
+        <w:pStyle w:val="L2Dotpoints"/>
+        <w:spacing w:after="60" w:line="257" w:lineRule="auto"/>
+      </w:pPr>
+      <w:r>
+        <w:t xml:space="preserve">[L2: Dot points]</w:t>
+      </w:r>
+    </w:p>
+    <w:p>
+      <w:pPr>
+        <w:spacing w:after="60" w:line="257" w:lineRule="auto"/>
+      </w:pPr>
+      <w:r>
+        <w:t>///</w:t>
+      </w:r>
+    </w:p>
+    <w:p>
+      <w:pPr>
+        <w:pStyle w:val="Heading3"/>
+      </w:pPr>
+      <w:r>
+        <w:t>L2 – Legislative and policy signal</w:t>
+      </w:r>
+    </w:p>
+    <w:p>
+      <w:r>
+        <w:t>///</w:t>
       </w:r>
     </w:p>
     <w:p>
@@ -2554,7 +2353,7 @@
         <w:pStyle w:val="L1Dotpoints"/>
       </w:pPr>
       <w:r>
-        <w:t xml:space="preserve">Factual account only. </w:t>
+        <w:t xml:space="preserve">[L1: Dot points – see prompt.md for content instructions]</w:t>
       </w:r>
     </w:p>
     <w:p>
@@ -2562,7 +2361,33 @@
         <w:pStyle w:val="L2Dotpoints"/>
       </w:pPr>
       <w:r>
-        <w:t>Who was present</w:t>
+        <w:t xml:space="preserve">[L2: Dot points]</w:t>
+      </w:r>
+    </w:p>
+    <w:p>
+      <w:r>
+        <w:t>///</w:t>
+      </w:r>
+    </w:p>
+    <w:p>
+      <w:pPr>
+        <w:pStyle w:val="Heading3"/>
+      </w:pPr>
+      <w:r>
+        <w:t>L3 – Political intelligence</w:t>
+      </w:r>
+    </w:p>
+    <w:p>
+      <w:r>
+        <w:t>///</w:t>
+      </w:r>
+    </w:p>
+    <w:p>
+      <w:pPr>
+        <w:pStyle w:val="L1Dotpoints"/>
+      </w:pPr>
+      <w:r>
+        <w:t xml:space="preserve">[L1: Dot points – see prompt.md for content instructions]</w:t>
       </w:r>
     </w:p>
     <w:p>
@@ -2570,15 +2395,33 @@
         <w:pStyle w:val="L2Dotpoints"/>
       </w:pPr>
       <w:r>
-        <w:t>what questions were asked; and</w:t>
-      </w:r>
-    </w:p>
-    <w:p>
-      <w:pPr>
-        <w:pStyle w:val="L3Dotpoints"/>
-      </w:pPr>
-      <w:r>
-        <w:t>who asked them</w:t>
+        <w:t xml:space="preserve">[L2: Dot points]</w:t>
+      </w:r>
+    </w:p>
+    <w:p>
+      <w:r>
+        <w:t>///</w:t>
+      </w:r>
+    </w:p>
+    <w:p>
+      <w:pPr>
+        <w:pStyle w:val="Heading3"/>
+      </w:pPr>
+      <w:r>
+        <w:t>L4 – Risk and exposure</w:t>
+      </w:r>
+    </w:p>
+    <w:p>
+      <w:r>
+        <w:t>///</w:t>
+      </w:r>
+    </w:p>
+    <w:p>
+      <w:pPr>
+        <w:pStyle w:val="L1Dotpoints"/>
+      </w:pPr>
+      <w:r>
+        <w:t xml:space="preserve">[L1: Dot points – see prompt.md for content instructions]</w:t>
       </w:r>
     </w:p>
     <w:p>
@@ -2586,7 +2429,33 @@
         <w:pStyle w:val="L2Dotpoints"/>
       </w:pPr>
       <w:r>
-        <w:t xml:space="preserve">what answers were given; and </w:t>
+        <w:t xml:space="preserve">[L2: Dot points]</w:t>
+      </w:r>
+    </w:p>
+    <w:p>
+      <w:r>
+        <w:t>///</w:t>
+      </w:r>
+    </w:p>
+    <w:p>
+      <w:pPr>
+        <w:pStyle w:val="Heading3"/>
+      </w:pPr>
+      <w:r>
+        <w:t>L5 – Forward look</w:t>
+      </w:r>
+    </w:p>
+    <w:p>
+      <w:r>
+        <w:t>///</w:t>
+      </w:r>
+    </w:p>
+    <w:p>
+      <w:pPr>
+        <w:pStyle w:val="L1Dotpoints"/>
+      </w:pPr>
+      <w:r>
+        <w:t xml:space="preserve">[L1: Dot points – see prompt.md for content instructions]</w:t>
       </w:r>
     </w:p>
     <w:p>
@@ -2594,298 +2463,7 @@
         <w:pStyle w:val="L2Dotpoints"/>
       </w:pPr>
       <w:r>
-        <w:t xml:space="preserve">what documents were tabled. </w:t>
-      </w:r>
-    </w:p>
-    <w:p>
-      <w:pPr>
-        <w:pStyle w:val="L1Dotpoints"/>
-      </w:pPr>
-      <w:r>
-        <w:t xml:space="preserve">No interpretation. </w:t>
-      </w:r>
-    </w:p>
-    <w:p>
-      <w:pPr>
-        <w:pStyle w:val="L1Dotpoints"/>
-      </w:pPr>
-      <w:r>
-        <w:t>Cross-reference Hansard page numbers where available.</w:t>
-      </w:r>
-    </w:p>
-    <w:p>
-      <w:pPr>
-        <w:spacing w:after="60" w:line="257" w:lineRule="auto"/>
-      </w:pPr>
-      <w:r>
-        <w:t>///</w:t>
-      </w:r>
-    </w:p>
-    <w:p>
-      <w:pPr>
-        <w:pStyle w:val="Heading3"/>
-      </w:pPr>
-      <w:r>
-        <w:t>L2 – Legislative and policy signal</w:t>
-      </w:r>
-    </w:p>
-    <w:p>
-      <w:r>
-        <w:t>///</w:t>
-      </w:r>
-    </w:p>
-    <w:p>
-      <w:pPr>
-        <w:pStyle w:val="L1Dotpoints"/>
-      </w:pPr>
-      <w:r>
-        <w:t>Dot points.</w:t>
-      </w:r>
-    </w:p>
-    <w:p>
-      <w:pPr>
-        <w:pStyle w:val="L1Dotpoints"/>
-      </w:pPr>
-      <w:r>
-        <w:t>Map testimony to specific bill provisions:</w:t>
-      </w:r>
-    </w:p>
-    <w:p>
-      <w:pPr>
-        <w:pStyle w:val="L2Dotpoints"/>
-      </w:pPr>
-      <w:r>
-        <w:t xml:space="preserve">Identify concessions, clarifications, contested provisions, new interpretive positions on the public record, and </w:t>
-      </w:r>
-    </w:p>
-    <w:p>
-      <w:pPr>
-        <w:pStyle w:val="L2Dotpoints"/>
-      </w:pPr>
-      <w:r>
-        <w:t xml:space="preserve">Any divergence from DCCEEW's stated position. </w:t>
-      </w:r>
-    </w:p>
-    <w:p>
-      <w:pPr>
-        <w:pStyle w:val="L1Dotpoints"/>
-      </w:pPr>
-      <w:r>
-        <w:t>Flag provision numbers wherever possible.</w:t>
-      </w:r>
-    </w:p>
-    <w:p>
-      <w:r>
-        <w:t>///</w:t>
-      </w:r>
-    </w:p>
-    <w:p>
-      <w:pPr>
-        <w:pStyle w:val="Heading3"/>
-      </w:pPr>
-      <w:r>
-        <w:t>L3 – Political intelligence</w:t>
-      </w:r>
-    </w:p>
-    <w:p>
-      <w:r>
-        <w:t>///</w:t>
-      </w:r>
-    </w:p>
-    <w:p>
-      <w:pPr>
-        <w:pStyle w:val="L1Dotpoints"/>
-      </w:pPr>
-      <w:r>
-        <w:t>Dot points.</w:t>
-      </w:r>
-    </w:p>
-    <w:p>
-      <w:pPr>
-        <w:pStyle w:val="L1Dotpoints"/>
-      </w:pPr>
-      <w:r>
-        <w:t xml:space="preserve">Assess senatorial intent and dynamics, kept strictly separate from L2. </w:t>
-      </w:r>
-    </w:p>
-    <w:p>
-      <w:pPr>
-        <w:pStyle w:val="L1Dotpoints"/>
-      </w:pPr>
-      <w:r>
-        <w:t>Identify senator:</w:t>
-      </w:r>
-    </w:p>
-    <w:p>
-      <w:pPr>
-        <w:pStyle w:val="L2Dotpoints"/>
-      </w:pPr>
-      <w:r>
-        <w:t xml:space="preserve">agendas, </w:t>
-      </w:r>
-    </w:p>
-    <w:p>
-      <w:pPr>
-        <w:pStyle w:val="L2Dotpoints"/>
-      </w:pPr>
-      <w:r>
-        <w:t xml:space="preserve">cross-party dynamics, </w:t>
-      </w:r>
-    </w:p>
-    <w:p>
-      <w:pPr>
-        <w:pStyle w:val="L2Dotpoints"/>
-      </w:pPr>
-      <w:r>
-        <w:t xml:space="preserve">rhetorical patterns, and </w:t>
-      </w:r>
-    </w:p>
-    <w:p>
-      <w:pPr>
-        <w:pStyle w:val="L2Dotpoints"/>
-      </w:pPr>
-      <w:r>
-        <w:t>signals about likely dissenting reports.</w:t>
-      </w:r>
-    </w:p>
-    <w:p>
-      <w:pPr>
-        <w:pStyle w:val="L1Dotpoints"/>
-      </w:pPr>
-      <w:r>
-        <w:t>If low signal, write: 'Political dynamics: low signal in this section.'</w:t>
-      </w:r>
-    </w:p>
-    <w:p>
-      <w:r>
-        <w:t>///</w:t>
-      </w:r>
-    </w:p>
-    <w:p>
-      <w:pPr>
-        <w:pStyle w:val="Heading3"/>
-      </w:pPr>
-      <w:r>
-        <w:t>L4 – Risk and exposure</w:t>
-      </w:r>
-    </w:p>
-    <w:p>
-      <w:r>
-        <w:t>///</w:t>
-      </w:r>
-    </w:p>
-    <w:p>
-      <w:pPr>
-        <w:pStyle w:val="L1Dotpoints"/>
-      </w:pPr>
-      <w:r>
-        <w:t>Dot points.</w:t>
-      </w:r>
-    </w:p>
-    <w:p>
-      <w:pPr>
-        <w:pStyle w:val="L1Dotpoints"/>
-      </w:pPr>
-      <w:r>
-        <w:t xml:space="preserve">Log each commitment on notice individually: </w:t>
-      </w:r>
-    </w:p>
-    <w:p>
-      <w:pPr>
-        <w:pStyle w:val="L2Dotpoints"/>
-      </w:pPr>
-      <w:r>
-        <w:t xml:space="preserve">senator / question / witness / date required. </w:t>
-      </w:r>
-    </w:p>
-    <w:p>
-      <w:pPr>
-        <w:pStyle w:val="L1Dotpoints"/>
-      </w:pPr>
-      <w:r>
-        <w:t xml:space="preserve">Identify areas of exposure for DCCEEW, </w:t>
-      </w:r>
-    </w:p>
-    <w:p>
-      <w:pPr>
-        <w:pStyle w:val="L1Dotpoints"/>
-      </w:pPr>
-      <w:r>
-        <w:t xml:space="preserve">inconsistencies surfaced in testimony, and </w:t>
-      </w:r>
-    </w:p>
-    <w:p>
-      <w:pPr>
-        <w:pStyle w:val="L1Dotpoints"/>
-      </w:pPr>
-      <w:r>
-        <w:t xml:space="preserve">officials who appeared to struggle under questioning. </w:t>
-      </w:r>
-    </w:p>
-    <w:p>
-      <w:pPr>
-        <w:pStyle w:val="L2Dotpoints"/>
-      </w:pPr>
-      <w:r>
-        <w:t>Note the last category with appropriate sensitivity – focus on exposure risk, not the individual.</w:t>
-      </w:r>
-    </w:p>
-    <w:p>
-      <w:r>
-        <w:t>///</w:t>
-      </w:r>
-    </w:p>
-    <w:p>
-      <w:pPr>
-        <w:pStyle w:val="Heading3"/>
-      </w:pPr>
-      <w:r>
-        <w:t>L5 – Forward look</w:t>
-      </w:r>
-    </w:p>
-    <w:p>
-      <w:r>
-        <w:t>///</w:t>
-      </w:r>
-    </w:p>
-    <w:p>
-      <w:pPr>
-        <w:pStyle w:val="L1Dotpoints"/>
-      </w:pPr>
-      <w:r>
-        <w:t>Dot points.</w:t>
-      </w:r>
-    </w:p>
-    <w:p>
-      <w:pPr>
-        <w:pStyle w:val="L1Dotpoints"/>
-      </w:pPr>
-      <w:r>
-        <w:t>Based on the trajectory of this line of inquiry:</w:t>
-      </w:r>
-    </w:p>
-    <w:p>
-      <w:pPr>
-        <w:pStyle w:val="L2Dotpoints"/>
-      </w:pPr>
-      <w:r>
-        <w:t xml:space="preserve">what is likely to continue? </w:t>
-      </w:r>
-    </w:p>
-    <w:p>
-      <w:pPr>
-        <w:pStyle w:val="L2Dotpoints"/>
-      </w:pPr>
-      <w:r>
-        <w:t xml:space="preserve">What preparation does DCCEEW need? </w:t>
-      </w:r>
-    </w:p>
-    <w:p>
-      <w:pPr>
-        <w:pStyle w:val="L2Dotpoints"/>
-      </w:pPr>
-      <w:r>
-        <w:t>What signals about committee recommendations are emerging?</w:t>
+        <w:t xml:space="preserve">[L2: Dot points]</w:t>
       </w:r>
     </w:p>
     <w:p>
@@ -2941,7 +2519,7 @@
               <w:rPr>
                 <w:rFonts w:ascii="Aptos SemiBold" w:hAnsi="Aptos SemiBold"/>
               </w:rPr>
-              <w:t>Hansard pages</w:t>
+              <w:t>Hansard pages / Timestamps</w:t>
             </w:r>
           </w:p>
         </w:tc>
@@ -2954,16 +2532,7 @@
               <w:pStyle w:val="TableText"/>
             </w:pPr>
             <w:r>
-              <w:t>[</w:t>
-            </w:r>
-            <w:r>
-              <w:t xml:space="preserve">xx–xx, leave blank if </w:t>
-            </w:r>
-            <w:r>
-              <w:t>auto-generated transcript</w:t>
-            </w:r>
-            <w:r>
-              <w:t>]</w:t>
+              <w:t xml:space="preserve">[xx–xx or approximate timestamps]</w:t>
             </w:r>
           </w:p>
         </w:tc>
@@ -3028,9 +2597,40 @@
     <w:p>
       <w:pPr>
         <w:pStyle w:val="L1Dotpoints"/>
-      </w:pPr>
-      <w:r>
-        <w:t xml:space="preserve">Dot points. </w:t>
+        <w:spacing w:after="60" w:line="257" w:lineRule="auto"/>
+      </w:pPr>
+      <w:r>
+        <w:t xml:space="preserve">[L1: Dot points – see prompt.md for content instructions]</w:t>
+      </w:r>
+    </w:p>
+    <w:p>
+      <w:pPr>
+        <w:pStyle w:val="L2Dotpoints"/>
+        <w:spacing w:after="60" w:line="257" w:lineRule="auto"/>
+      </w:pPr>
+      <w:r>
+        <w:t xml:space="preserve">[L2: Dot points]</w:t>
+      </w:r>
+    </w:p>
+    <w:p>
+      <w:pPr>
+        <w:spacing w:after="60" w:line="257" w:lineRule="auto"/>
+      </w:pPr>
+      <w:r>
+        <w:t>///</w:t>
+      </w:r>
+    </w:p>
+    <w:p>
+      <w:pPr>
+        <w:pStyle w:val="Heading3"/>
+      </w:pPr>
+      <w:r>
+        <w:t>L2 – Legislative and policy signal</w:t>
+      </w:r>
+    </w:p>
+    <w:p>
+      <w:r>
+        <w:t>///</w:t>
       </w:r>
     </w:p>
     <w:p>
@@ -3038,7 +2638,7 @@
         <w:pStyle w:val="L1Dotpoints"/>
       </w:pPr>
       <w:r>
-        <w:t xml:space="preserve">Factual account only. </w:t>
+        <w:t xml:space="preserve">[L1: Dot points – see prompt.md for content instructions]</w:t>
       </w:r>
     </w:p>
     <w:p>
@@ -3046,7 +2646,33 @@
         <w:pStyle w:val="L2Dotpoints"/>
       </w:pPr>
       <w:r>
-        <w:t>Who was present</w:t>
+        <w:t xml:space="preserve">[L2: Dot points]</w:t>
+      </w:r>
+    </w:p>
+    <w:p>
+      <w:r>
+        <w:t>///</w:t>
+      </w:r>
+    </w:p>
+    <w:p>
+      <w:pPr>
+        <w:pStyle w:val="Heading3"/>
+      </w:pPr>
+      <w:r>
+        <w:t>L3 – Political intelligence</w:t>
+      </w:r>
+    </w:p>
+    <w:p>
+      <w:r>
+        <w:t>///</w:t>
+      </w:r>
+    </w:p>
+    <w:p>
+      <w:pPr>
+        <w:pStyle w:val="L1Dotpoints"/>
+      </w:pPr>
+      <w:r>
+        <w:t xml:space="preserve">[L1: Dot points – see prompt.md for content instructions]</w:t>
       </w:r>
     </w:p>
     <w:p>
@@ -3054,15 +2680,33 @@
         <w:pStyle w:val="L2Dotpoints"/>
       </w:pPr>
       <w:r>
-        <w:t>what questions were asked; and</w:t>
-      </w:r>
-    </w:p>
-    <w:p>
-      <w:pPr>
-        <w:pStyle w:val="L3Dotpoints"/>
-      </w:pPr>
-      <w:r>
-        <w:t>who asked them</w:t>
+        <w:t xml:space="preserve">[L2: Dot points]</w:t>
+      </w:r>
+    </w:p>
+    <w:p>
+      <w:r>
+        <w:t>///</w:t>
+      </w:r>
+    </w:p>
+    <w:p>
+      <w:pPr>
+        <w:pStyle w:val="Heading3"/>
+      </w:pPr>
+      <w:r>
+        <w:t>L4 – Risk and exposure</w:t>
+      </w:r>
+    </w:p>
+    <w:p>
+      <w:r>
+        <w:t>///</w:t>
+      </w:r>
+    </w:p>
+    <w:p>
+      <w:pPr>
+        <w:pStyle w:val="L1Dotpoints"/>
+      </w:pPr>
+      <w:r>
+        <w:t xml:space="preserve">[L1: Dot points – see prompt.md for content instructions]</w:t>
       </w:r>
     </w:p>
     <w:p>
@@ -3070,7 +2714,33 @@
         <w:pStyle w:val="L2Dotpoints"/>
       </w:pPr>
       <w:r>
-        <w:t xml:space="preserve">what answers were given; and </w:t>
+        <w:t xml:space="preserve">[L2: Dot points]</w:t>
+      </w:r>
+    </w:p>
+    <w:p>
+      <w:r>
+        <w:t>///</w:t>
+      </w:r>
+    </w:p>
+    <w:p>
+      <w:pPr>
+        <w:pStyle w:val="Heading3"/>
+      </w:pPr>
+      <w:r>
+        <w:t>L5 – Forward look</w:t>
+      </w:r>
+    </w:p>
+    <w:p>
+      <w:r>
+        <w:t>///</w:t>
+      </w:r>
+    </w:p>
+    <w:p>
+      <w:pPr>
+        <w:pStyle w:val="L1Dotpoints"/>
+      </w:pPr>
+      <w:r>
+        <w:t xml:space="preserve">[L1: Dot points – see prompt.md for content instructions]</w:t>
       </w:r>
     </w:p>
     <w:p>
@@ -3078,298 +2748,7 @@
         <w:pStyle w:val="L2Dotpoints"/>
       </w:pPr>
       <w:r>
-        <w:t xml:space="preserve">what documents were tabled. </w:t>
-      </w:r>
-    </w:p>
-    <w:p>
-      <w:pPr>
-        <w:pStyle w:val="L1Dotpoints"/>
-      </w:pPr>
-      <w:r>
-        <w:t xml:space="preserve">No interpretation. </w:t>
-      </w:r>
-    </w:p>
-    <w:p>
-      <w:pPr>
-        <w:pStyle w:val="L1Dotpoints"/>
-      </w:pPr>
-      <w:r>
-        <w:t>Cross-reference Hansard page numbers where available.</w:t>
-      </w:r>
-    </w:p>
-    <w:p>
-      <w:pPr>
-        <w:spacing w:after="60" w:line="257" w:lineRule="auto"/>
-      </w:pPr>
-      <w:r>
-        <w:t>///</w:t>
-      </w:r>
-    </w:p>
-    <w:p>
-      <w:pPr>
-        <w:pStyle w:val="Heading3"/>
-      </w:pPr>
-      <w:r>
-        <w:t>L2 – Legislative and policy signal</w:t>
-      </w:r>
-    </w:p>
-    <w:p>
-      <w:r>
-        <w:t>///</w:t>
-      </w:r>
-    </w:p>
-    <w:p>
-      <w:pPr>
-        <w:pStyle w:val="L1Dotpoints"/>
-      </w:pPr>
-      <w:r>
-        <w:t>Dot points.</w:t>
-      </w:r>
-    </w:p>
-    <w:p>
-      <w:pPr>
-        <w:pStyle w:val="L1Dotpoints"/>
-      </w:pPr>
-      <w:r>
-        <w:t>Map testimony to specific bill provisions:</w:t>
-      </w:r>
-    </w:p>
-    <w:p>
-      <w:pPr>
-        <w:pStyle w:val="L2Dotpoints"/>
-      </w:pPr>
-      <w:r>
-        <w:t xml:space="preserve">Identify concessions, clarifications, contested provisions, new interpretive positions on the public record, and </w:t>
-      </w:r>
-    </w:p>
-    <w:p>
-      <w:pPr>
-        <w:pStyle w:val="L2Dotpoints"/>
-      </w:pPr>
-      <w:r>
-        <w:t xml:space="preserve">Any divergence from DCCEEW's stated position. </w:t>
-      </w:r>
-    </w:p>
-    <w:p>
-      <w:pPr>
-        <w:pStyle w:val="L1Dotpoints"/>
-      </w:pPr>
-      <w:r>
-        <w:t>Flag provision numbers wherever possible.</w:t>
-      </w:r>
-    </w:p>
-    <w:p>
-      <w:r>
-        <w:t>///</w:t>
-      </w:r>
-    </w:p>
-    <w:p>
-      <w:pPr>
-        <w:pStyle w:val="Heading3"/>
-      </w:pPr>
-      <w:r>
-        <w:t>L3 – Political intelligence</w:t>
-      </w:r>
-    </w:p>
-    <w:p>
-      <w:r>
-        <w:t>///</w:t>
-      </w:r>
-    </w:p>
-    <w:p>
-      <w:pPr>
-        <w:pStyle w:val="L1Dotpoints"/>
-      </w:pPr>
-      <w:r>
-        <w:t>Dot points.</w:t>
-      </w:r>
-    </w:p>
-    <w:p>
-      <w:pPr>
-        <w:pStyle w:val="L1Dotpoints"/>
-      </w:pPr>
-      <w:r>
-        <w:t xml:space="preserve">Assess senatorial intent and dynamics, kept strictly separate from L2. </w:t>
-      </w:r>
-    </w:p>
-    <w:p>
-      <w:pPr>
-        <w:pStyle w:val="L1Dotpoints"/>
-      </w:pPr>
-      <w:r>
-        <w:t>Identify senator:</w:t>
-      </w:r>
-    </w:p>
-    <w:p>
-      <w:pPr>
-        <w:pStyle w:val="L2Dotpoints"/>
-      </w:pPr>
-      <w:r>
-        <w:t xml:space="preserve">agendas, </w:t>
-      </w:r>
-    </w:p>
-    <w:p>
-      <w:pPr>
-        <w:pStyle w:val="L2Dotpoints"/>
-      </w:pPr>
-      <w:r>
-        <w:t xml:space="preserve">cross-party dynamics, </w:t>
-      </w:r>
-    </w:p>
-    <w:p>
-      <w:pPr>
-        <w:pStyle w:val="L2Dotpoints"/>
-      </w:pPr>
-      <w:r>
-        <w:t xml:space="preserve">rhetorical patterns, and </w:t>
-      </w:r>
-    </w:p>
-    <w:p>
-      <w:pPr>
-        <w:pStyle w:val="L2Dotpoints"/>
-      </w:pPr>
-      <w:r>
-        <w:t>signals about likely dissenting reports.</w:t>
-      </w:r>
-    </w:p>
-    <w:p>
-      <w:pPr>
-        <w:pStyle w:val="L1Dotpoints"/>
-      </w:pPr>
-      <w:r>
-        <w:t>If low signal, write: 'Political dynamics: low signal in this section.'</w:t>
-      </w:r>
-    </w:p>
-    <w:p>
-      <w:r>
-        <w:t>///</w:t>
-      </w:r>
-    </w:p>
-    <w:p>
-      <w:pPr>
-        <w:pStyle w:val="Heading3"/>
-      </w:pPr>
-      <w:r>
-        <w:t>L4 – Risk and exposure</w:t>
-      </w:r>
-    </w:p>
-    <w:p>
-      <w:r>
-        <w:t>///</w:t>
-      </w:r>
-    </w:p>
-    <w:p>
-      <w:pPr>
-        <w:pStyle w:val="L1Dotpoints"/>
-      </w:pPr>
-      <w:r>
-        <w:t>Dot points.</w:t>
-      </w:r>
-    </w:p>
-    <w:p>
-      <w:pPr>
-        <w:pStyle w:val="L1Dotpoints"/>
-      </w:pPr>
-      <w:r>
-        <w:t xml:space="preserve">Log each commitment on notice individually: </w:t>
-      </w:r>
-    </w:p>
-    <w:p>
-      <w:pPr>
-        <w:pStyle w:val="L2Dotpoints"/>
-      </w:pPr>
-      <w:r>
-        <w:t xml:space="preserve">senator / question / witness / date required. </w:t>
-      </w:r>
-    </w:p>
-    <w:p>
-      <w:pPr>
-        <w:pStyle w:val="L1Dotpoints"/>
-      </w:pPr>
-      <w:r>
-        <w:t xml:space="preserve">Identify areas of exposure for DCCEEW, </w:t>
-      </w:r>
-    </w:p>
-    <w:p>
-      <w:pPr>
-        <w:pStyle w:val="L1Dotpoints"/>
-      </w:pPr>
-      <w:r>
-        <w:t xml:space="preserve">inconsistencies surfaced in testimony, and </w:t>
-      </w:r>
-    </w:p>
-    <w:p>
-      <w:pPr>
-        <w:pStyle w:val="L1Dotpoints"/>
-      </w:pPr>
-      <w:r>
-        <w:t xml:space="preserve">officials who appeared to struggle under questioning. </w:t>
-      </w:r>
-    </w:p>
-    <w:p>
-      <w:pPr>
-        <w:pStyle w:val="L2Dotpoints"/>
-      </w:pPr>
-      <w:r>
-        <w:t>Note the last category with appropriate sensitivity – focus on exposure risk, not the individual.</w:t>
-      </w:r>
-    </w:p>
-    <w:p>
-      <w:r>
-        <w:t>///</w:t>
-      </w:r>
-    </w:p>
-    <w:p>
-      <w:pPr>
-        <w:pStyle w:val="Heading3"/>
-      </w:pPr>
-      <w:r>
-        <w:t>L5 – Forward look</w:t>
-      </w:r>
-    </w:p>
-    <w:p>
-      <w:r>
-        <w:t>///</w:t>
-      </w:r>
-    </w:p>
-    <w:p>
-      <w:pPr>
-        <w:pStyle w:val="L1Dotpoints"/>
-      </w:pPr>
-      <w:r>
-        <w:t>Dot points.</w:t>
-      </w:r>
-    </w:p>
-    <w:p>
-      <w:pPr>
-        <w:pStyle w:val="L1Dotpoints"/>
-      </w:pPr>
-      <w:r>
-        <w:t>Based on the trajectory of this line of inquiry:</w:t>
-      </w:r>
-    </w:p>
-    <w:p>
-      <w:pPr>
-        <w:pStyle w:val="L2Dotpoints"/>
-      </w:pPr>
-      <w:r>
-        <w:t xml:space="preserve">what is likely to continue? </w:t>
-      </w:r>
-    </w:p>
-    <w:p>
-      <w:pPr>
-        <w:pStyle w:val="L2Dotpoints"/>
-      </w:pPr>
-      <w:r>
-        <w:t xml:space="preserve">What preparation does DCCEEW need? </w:t>
-      </w:r>
-    </w:p>
-    <w:p>
-      <w:pPr>
-        <w:pStyle w:val="L2Dotpoints"/>
-      </w:pPr>
-      <w:r>
-        <w:t>What signals about committee recommendations are emerging?</w:t>
+        <w:t xml:space="preserve">[L2: Dot points]</w:t>
       </w:r>
     </w:p>
     <w:p>

</xml_diff>